<commit_message>
Modified installation guide for office settings
</commit_message>
<xml_diff>
--- a/Documents/安裝手冊 - Perfect Lecture.docx
+++ b/Documents/安裝手冊 - Perfect Lecture.docx
@@ -49,15 +49,31 @@
           <w:sz w:val="18"/>
           <w:szCs w:val="18"/>
         </w:rPr>
-        <w:t>2017.7</w:t>
+        <w:t>2017.</w:t>
       </w:r>
       <w:r>
         <w:rPr>
           <w:sz w:val="18"/>
           <w:szCs w:val="18"/>
         </w:rPr>
-        <w:t>.12</w:t>
-      </w:r>
+        <w:t>8</w:t>
+      </w:r>
+      <w:r>
+        <w:rPr>
+          <w:sz w:val="18"/>
+          <w:szCs w:val="18"/>
+        </w:rPr>
+        <w:t>.</w:t>
+      </w:r>
+      <w:r>
+        <w:rPr>
+          <w:sz w:val="18"/>
+          <w:szCs w:val="18"/>
+        </w:rPr>
+        <w:t>20</w:t>
+      </w:r>
+      <w:bookmarkStart w:id="0" w:name="_GoBack"/>
+      <w:bookmarkEnd w:id="0"/>
       <w:r>
         <w:rPr>
           <w:rFonts w:hint="eastAsia"/>
@@ -97,7 +113,7 @@
           <w:ilvl w:val="0"/>
           <w:numId w:val="1"/>
         </w:numPr>
-        <w:ind w:hanging="482"/>
+        <w:ind w:left="0" w:firstLine="0"/>
       </w:pPr>
       <w:r>
         <w:rPr>
@@ -155,8 +171,6 @@
         </w:rPr>
         <w:t>：</w:t>
       </w:r>
-      <w:bookmarkStart w:id="0" w:name="_GoBack"/>
-      <w:bookmarkEnd w:id="0"/>
     </w:p>
     <w:p>
       <w:pPr>
@@ -222,7 +236,7 @@
         <mc:AlternateContent>
           <mc:Choice Requires="wps">
             <w:drawing>
-              <wp:anchor distT="0" distB="0" distL="114300" distR="114300" simplePos="0" relativeHeight="251673600" behindDoc="0" locked="0" layoutInCell="1" allowOverlap="1" wp14:anchorId="55DC733F" wp14:editId="053E1387">
+              <wp:anchor distT="0" distB="0" distL="114300" distR="114300" simplePos="0" relativeHeight="251658240" behindDoc="0" locked="0" layoutInCell="1" allowOverlap="1" wp14:anchorId="55DC733F" wp14:editId="053E1387">
                 <wp:simplePos x="0" y="0"/>
                 <wp:positionH relativeFrom="column">
                   <wp:posOffset>5346700</wp:posOffset>
@@ -290,7 +304,7 @@
           </mc:Choice>
           <mc:Fallback>
             <w:pict>
-              <v:oval w14:anchorId="60F02A33" id="橢圓 17" o:spid="_x0000_s1026" style="position:absolute;margin-left:421pt;margin-top:15.8pt;width:106.7pt;height:52pt;z-index:251673600;visibility:visible;mso-wrap-style:square;mso-width-percent:0;mso-height-percent:0;mso-wrap-distance-left:9pt;mso-wrap-distance-top:0;mso-wrap-distance-right:9pt;mso-wrap-distance-bottom:0;mso-position-horizontal:absolute;mso-position-horizontal-relative:text;mso-position-vertical:absolute;mso-position-vertical-relative:text;mso-width-percent:0;mso-height-percent:0;mso-width-relative:margin;mso-height-relative:margin;v-text-anchor:middle" o:gfxdata="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" filled="f" strokecolor="red" strokeweight="2pt">
+              <v:oval w14:anchorId="6AD6AC95" id="橢圓 17" o:spid="_x0000_s1026" style="position:absolute;margin-left:421pt;margin-top:15.8pt;width:106.7pt;height:52pt;z-index:251658240;visibility:visible;mso-wrap-style:square;mso-width-percent:0;mso-height-percent:0;mso-wrap-distance-left:9pt;mso-wrap-distance-top:0;mso-wrap-distance-right:9pt;mso-wrap-distance-bottom:0;mso-position-horizontal:absolute;mso-position-horizontal-relative:text;mso-position-vertical:absolute;mso-position-vertical-relative:text;mso-width-percent:0;mso-height-percent:0;mso-width-relative:margin;mso-height-relative:margin;v-text-anchor:middle" o:gfxdata="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" filled="f" strokecolor="red" strokeweight="2pt">
                 <v:stroke joinstyle="miter"/>
               </v:oval>
             </w:pict>
@@ -416,14 +430,12 @@
         </w:rPr>
         <w:t>，</w:t>
       </w:r>
-      <w:proofErr w:type="gramStart"/>
       <w:r>
         <w:rPr>
           <w:rFonts w:hint="eastAsia"/>
         </w:rPr>
         <w:t>並勾選</w:t>
       </w:r>
-      <w:proofErr w:type="gramEnd"/>
       <w:r>
         <w:rPr>
           <w:rFonts w:hint="eastAsia"/>
@@ -492,7 +504,7 @@
         <mc:AlternateContent>
           <mc:Choice Requires="wps">
             <w:drawing>
-              <wp:anchor distT="0" distB="0" distL="114300" distR="114300" simplePos="0" relativeHeight="251669504" behindDoc="0" locked="0" layoutInCell="1" allowOverlap="1" wp14:anchorId="55DC733F" wp14:editId="053E1387">
+              <wp:anchor distT="0" distB="0" distL="114300" distR="114300" simplePos="0" relativeHeight="251654144" behindDoc="0" locked="0" layoutInCell="1" allowOverlap="1" wp14:anchorId="55DC733F" wp14:editId="053E1387">
                 <wp:simplePos x="0" y="0"/>
                 <wp:positionH relativeFrom="column">
                   <wp:posOffset>3949700</wp:posOffset>
@@ -560,7 +572,7 @@
           </mc:Choice>
           <mc:Fallback>
             <w:pict>
-              <v:oval w14:anchorId="399868DC" id="橢圓 15" o:spid="_x0000_s1026" style="position:absolute;margin-left:311pt;margin-top:223.7pt;width:192pt;height:26.25pt;z-index:251669504;visibility:visible;mso-wrap-style:square;mso-width-percent:0;mso-height-percent:0;mso-wrap-distance-left:9pt;mso-wrap-distance-top:0;mso-wrap-distance-right:9pt;mso-wrap-distance-bottom:0;mso-position-horizontal:absolute;mso-position-horizontal-relative:text;mso-position-vertical:absolute;mso-position-vertical-relative:text;mso-width-percent:0;mso-height-percent:0;mso-width-relative:margin;mso-height-relative:margin;v-text-anchor:middle" o:gfxdata="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" filled="f" strokecolor="red" strokeweight="2pt">
+              <v:oval w14:anchorId="43F0D44B" id="橢圓 15" o:spid="_x0000_s1026" style="position:absolute;margin-left:311pt;margin-top:223.7pt;width:192pt;height:26.25pt;z-index:251654144;visibility:visible;mso-wrap-style:square;mso-width-percent:0;mso-height-percent:0;mso-wrap-distance-left:9pt;mso-wrap-distance-top:0;mso-wrap-distance-right:9pt;mso-wrap-distance-bottom:0;mso-position-horizontal:absolute;mso-position-horizontal-relative:text;mso-position-vertical:absolute;mso-position-vertical-relative:text;mso-width-percent:0;mso-height-percent:0;mso-width-relative:margin;mso-height-relative:margin;v-text-anchor:middle" o:gfxdata="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" filled="f" strokecolor="red" strokeweight="2pt">
                 <v:stroke joinstyle="miter"/>
               </v:oval>
             </w:pict>
@@ -575,7 +587,7 @@
         <mc:AlternateContent>
           <mc:Choice Requires="wps">
             <w:drawing>
-              <wp:anchor distT="0" distB="0" distL="114300" distR="114300" simplePos="0" relativeHeight="251671552" behindDoc="0" locked="0" layoutInCell="1" allowOverlap="1" wp14:anchorId="55DC733F" wp14:editId="053E1387">
+              <wp:anchor distT="0" distB="0" distL="114300" distR="114300" simplePos="0" relativeHeight="251656192" behindDoc="0" locked="0" layoutInCell="1" allowOverlap="1" wp14:anchorId="55DC733F" wp14:editId="053E1387">
                 <wp:simplePos x="0" y="0"/>
                 <wp:positionH relativeFrom="column">
                   <wp:posOffset>5130800</wp:posOffset>
@@ -643,7 +655,7 @@
           </mc:Choice>
           <mc:Fallback>
             <w:pict>
-              <v:oval w14:anchorId="7A2414DE" id="橢圓 16" o:spid="_x0000_s1026" style="position:absolute;margin-left:404pt;margin-top:348.5pt;width:96pt;height:26.25pt;z-index:251671552;visibility:visible;mso-wrap-style:square;mso-width-percent:0;mso-height-percent:0;mso-wrap-distance-left:9pt;mso-wrap-distance-top:0;mso-wrap-distance-right:9pt;mso-wrap-distance-bottom:0;mso-position-horizontal:absolute;mso-position-horizontal-relative:text;mso-position-vertical:absolute;mso-position-vertical-relative:text;mso-width-percent:0;mso-height-percent:0;mso-width-relative:margin;mso-height-relative:margin;v-text-anchor:middle" o:gfxdata="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" filled="f" strokecolor="red" strokeweight="2pt">
+              <v:oval w14:anchorId="4AE276C5" id="橢圓 16" o:spid="_x0000_s1026" style="position:absolute;margin-left:404pt;margin-top:348.5pt;width:96pt;height:26.25pt;z-index:251656192;visibility:visible;mso-wrap-style:square;mso-width-percent:0;mso-height-percent:0;mso-wrap-distance-left:9pt;mso-wrap-distance-top:0;mso-wrap-distance-right:9pt;mso-wrap-distance-bottom:0;mso-position-horizontal:absolute;mso-position-horizontal-relative:text;mso-position-vertical:absolute;mso-position-vertical-relative:text;mso-width-percent:0;mso-height-percent:0;mso-width-relative:margin;mso-height-relative:margin;v-text-anchor:middle" o:gfxdata="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" filled="f" strokecolor="red" strokeweight="2pt">
                 <v:stroke joinstyle="miter"/>
               </v:oval>
             </w:pict>
@@ -798,7 +810,7 @@
         <mc:AlternateContent>
           <mc:Choice Requires="wps">
             <w:drawing>
-              <wp:anchor distT="0" distB="0" distL="114300" distR="114300" simplePos="0" relativeHeight="251667456" behindDoc="0" locked="0" layoutInCell="1" allowOverlap="1" wp14:anchorId="57BF4E56" wp14:editId="612D2570">
+              <wp:anchor distT="0" distB="0" distL="114300" distR="114300" simplePos="0" relativeHeight="251652096" behindDoc="0" locked="0" layoutInCell="1" allowOverlap="1" wp14:anchorId="57BF4E56" wp14:editId="612D2570">
                 <wp:simplePos x="0" y="0"/>
                 <wp:positionH relativeFrom="column">
                   <wp:posOffset>1631950</wp:posOffset>
@@ -866,7 +878,7 @@
           </mc:Choice>
           <mc:Fallback>
             <w:pict>
-              <v:oval w14:anchorId="580B17FA" id="橢圓 14" o:spid="_x0000_s1026" style="position:absolute;margin-left:128.5pt;margin-top:27.45pt;width:51pt;height:51pt;z-index:251667456;visibility:visible;mso-wrap-style:square;mso-width-percent:0;mso-height-percent:0;mso-wrap-distance-left:9pt;mso-wrap-distance-top:0;mso-wrap-distance-right:9pt;mso-wrap-distance-bottom:0;mso-position-horizontal:absolute;mso-position-horizontal-relative:text;mso-position-vertical:absolute;mso-position-vertical-relative:text;mso-width-percent:0;mso-height-percent:0;mso-width-relative:margin;mso-height-relative:margin;v-text-anchor:middle" o:gfxdata="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" filled="f" strokecolor="red" strokeweight="2pt">
+              <v:oval w14:anchorId="00DE8B66" id="橢圓 14" o:spid="_x0000_s1026" style="position:absolute;margin-left:128.5pt;margin-top:27.45pt;width:51pt;height:51pt;z-index:251652096;visibility:visible;mso-wrap-style:square;mso-width-percent:0;mso-height-percent:0;mso-wrap-distance-left:9pt;mso-wrap-distance-top:0;mso-wrap-distance-right:9pt;mso-wrap-distance-bottom:0;mso-position-horizontal:absolute;mso-position-horizontal-relative:text;mso-position-vertical:absolute;mso-position-vertical-relative:text;mso-width-percent:0;mso-height-percent:0;mso-width-relative:margin;mso-height-relative:margin;v-text-anchor:middle" o:gfxdata="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" filled="f" strokecolor="red" strokeweight="2pt">
                 <v:stroke joinstyle="miter"/>
               </v:oval>
             </w:pict>
@@ -984,13 +996,8 @@
         <w:t>ecture</w:t>
       </w:r>
       <w:r>
-        <w:t>.ppam</w:t>
-      </w:r>
-      <w:proofErr w:type="gramStart"/>
-      <w:r>
-        <w:t>”</w:t>
-      </w:r>
-      <w:proofErr w:type="gramEnd"/>
+        <w:t>.ppam”</w:t>
+      </w:r>
       <w:r>
         <w:rPr>
           <w:rFonts w:hint="eastAsia"/>
@@ -1098,7 +1105,7 @@
         <mc:AlternateContent>
           <mc:Choice Requires="wps">
             <w:drawing>
-              <wp:anchor distT="0" distB="0" distL="114300" distR="114300" simplePos="0" relativeHeight="251665408" behindDoc="0" locked="0" layoutInCell="1" allowOverlap="1" wp14:anchorId="57BF4E56" wp14:editId="612D2570">
+              <wp:anchor distT="0" distB="0" distL="114300" distR="114300" simplePos="0" relativeHeight="251650048" behindDoc="0" locked="0" layoutInCell="1" allowOverlap="1" wp14:anchorId="57BF4E56" wp14:editId="612D2570">
                 <wp:simplePos x="0" y="0"/>
                 <wp:positionH relativeFrom="column">
                   <wp:posOffset>2413000</wp:posOffset>
@@ -1166,7 +1173,7 @@
           </mc:Choice>
           <mc:Fallback>
             <w:pict>
-              <v:oval w14:anchorId="596CEF1F" id="橢圓 12" o:spid="_x0000_s1026" style="position:absolute;margin-left:190pt;margin-top:55.8pt;width:96pt;height:26.25pt;z-index:251665408;visibility:visible;mso-wrap-style:square;mso-width-percent:0;mso-height-percent:0;mso-wrap-distance-left:9pt;mso-wrap-distance-top:0;mso-wrap-distance-right:9pt;mso-wrap-distance-bottom:0;mso-position-horizontal:absolute;mso-position-horizontal-relative:text;mso-position-vertical:absolute;mso-position-vertical-relative:text;mso-width-percent:0;mso-height-percent:0;mso-width-relative:margin;mso-height-relative:margin;v-text-anchor:middle" o:gfxdata="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" filled="f" strokecolor="red" strokeweight="2pt">
+              <v:oval w14:anchorId="13738662" id="橢圓 12" o:spid="_x0000_s1026" style="position:absolute;margin-left:190pt;margin-top:55.8pt;width:96pt;height:26.25pt;z-index:251650048;visibility:visible;mso-wrap-style:square;mso-width-percent:0;mso-height-percent:0;mso-wrap-distance-left:9pt;mso-wrap-distance-top:0;mso-wrap-distance-right:9pt;mso-wrap-distance-bottom:0;mso-position-horizontal:absolute;mso-position-horizontal-relative:text;mso-position-vertical:absolute;mso-position-vertical-relative:text;mso-width-percent:0;mso-height-percent:0;mso-width-relative:margin;mso-height-relative:margin;v-text-anchor:middle" o:gfxdata="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" filled="f" strokecolor="red" strokeweight="2pt">
                 <v:stroke joinstyle="miter"/>
               </v:oval>
             </w:pict>
@@ -1227,7 +1234,7 @@
         <mc:AlternateContent>
           <mc:Choice Requires="wps">
             <w:drawing>
-              <wp:anchor distT="0" distB="0" distL="114300" distR="114300" simplePos="0" relativeHeight="251663360" behindDoc="0" locked="0" layoutInCell="1" allowOverlap="1" wp14:anchorId="75B6D679" wp14:editId="024ED97F">
+              <wp:anchor distT="0" distB="0" distL="114300" distR="114300" simplePos="0" relativeHeight="251648000" behindDoc="0" locked="0" layoutInCell="1" allowOverlap="1" wp14:anchorId="75B6D679" wp14:editId="024ED97F">
                 <wp:simplePos x="0" y="0"/>
                 <wp:positionH relativeFrom="column">
                   <wp:posOffset>5010150</wp:posOffset>
@@ -1295,7 +1302,7 @@
           </mc:Choice>
           <mc:Fallback>
             <w:pict>
-              <v:oval w14:anchorId="2795A5CD" id="橢圓 8" o:spid="_x0000_s1026" style="position:absolute;margin-left:394.5pt;margin-top:242.05pt;width:96pt;height:26.25pt;z-index:251663360;visibility:visible;mso-wrap-style:square;mso-width-percent:0;mso-height-percent:0;mso-wrap-distance-left:9pt;mso-wrap-distance-top:0;mso-wrap-distance-right:9pt;mso-wrap-distance-bottom:0;mso-position-horizontal:absolute;mso-position-horizontal-relative:text;mso-position-vertical:absolute;mso-position-vertical-relative:text;mso-width-percent:0;mso-height-percent:0;mso-width-relative:margin;mso-height-relative:margin;v-text-anchor:middle" o:gfxdata="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" filled="f" strokecolor="red" strokeweight="2pt">
+              <v:oval w14:anchorId="7E61A794" id="橢圓 8" o:spid="_x0000_s1026" style="position:absolute;margin-left:394.5pt;margin-top:242.05pt;width:96pt;height:26.25pt;z-index:251648000;visibility:visible;mso-wrap-style:square;mso-width-percent:0;mso-height-percent:0;mso-wrap-distance-left:9pt;mso-wrap-distance-top:0;mso-wrap-distance-right:9pt;mso-wrap-distance-bottom:0;mso-position-horizontal:absolute;mso-position-horizontal-relative:text;mso-position-vertical:absolute;mso-position-vertical-relative:text;mso-width-percent:0;mso-height-percent:0;mso-width-relative:margin;mso-height-relative:margin;v-text-anchor:middle" o:gfxdata="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" filled="f" strokecolor="red" strokeweight="2pt">
                 <v:stroke joinstyle="miter"/>
               </v:oval>
             </w:pict>
@@ -1310,7 +1317,7 @@
         <mc:AlternateContent>
           <mc:Choice Requires="wps">
             <w:drawing>
-              <wp:anchor distT="0" distB="0" distL="114300" distR="114300" simplePos="0" relativeHeight="251661312" behindDoc="0" locked="0" layoutInCell="1" allowOverlap="1" wp14:anchorId="75B6D679" wp14:editId="024ED97F">
+              <wp:anchor distT="0" distB="0" distL="114300" distR="114300" simplePos="0" relativeHeight="251645952" behindDoc="0" locked="0" layoutInCell="1" allowOverlap="1" wp14:anchorId="75B6D679" wp14:editId="024ED97F">
                 <wp:simplePos x="0" y="0"/>
                 <wp:positionH relativeFrom="column">
                   <wp:posOffset>1473200</wp:posOffset>
@@ -1378,7 +1385,7 @@
           </mc:Choice>
           <mc:Fallback>
             <w:pict>
-              <v:oval w14:anchorId="4C2673AF" id="橢圓 7" o:spid="_x0000_s1026" style="position:absolute;margin-left:116pt;margin-top:88.8pt;width:328pt;height:26.25pt;z-index:251661312;visibility:visible;mso-wrap-style:square;mso-width-percent:0;mso-height-percent:0;mso-wrap-distance-left:9pt;mso-wrap-distance-top:0;mso-wrap-distance-right:9pt;mso-wrap-distance-bottom:0;mso-position-horizontal:absolute;mso-position-horizontal-relative:text;mso-position-vertical:absolute;mso-position-vertical-relative:text;mso-width-percent:0;mso-height-percent:0;mso-width-relative:margin;mso-height-relative:margin;v-text-anchor:middle" o:gfxdata="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" filled="f" strokecolor="red" strokeweight="2pt">
+              <v:oval w14:anchorId="31094422" id="橢圓 7" o:spid="_x0000_s1026" style="position:absolute;margin-left:116pt;margin-top:88.8pt;width:328pt;height:26.25pt;z-index:251645952;visibility:visible;mso-wrap-style:square;mso-width-percent:0;mso-height-percent:0;mso-wrap-distance-left:9pt;mso-wrap-distance-top:0;mso-wrap-distance-right:9pt;mso-wrap-distance-bottom:0;mso-position-horizontal:absolute;mso-position-horizontal-relative:text;mso-position-vertical:absolute;mso-position-vertical-relative:text;mso-width-percent:0;mso-height-percent:0;mso-width-relative:margin;mso-height-relative:margin;v-text-anchor:middle" o:gfxdata="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" filled="f" strokecolor="red" strokeweight="2pt">
                 <v:stroke joinstyle="miter"/>
               </v:oval>
             </w:pict>
@@ -1440,7 +1447,7 @@
         <mc:AlternateContent>
           <mc:Choice Requires="wps">
             <w:drawing>
-              <wp:anchor distT="0" distB="0" distL="114300" distR="114300" simplePos="0" relativeHeight="251659264" behindDoc="0" locked="0" layoutInCell="1" allowOverlap="1" wp14:anchorId="75B6D679" wp14:editId="024ED97F">
+              <wp:anchor distT="0" distB="0" distL="114300" distR="114300" simplePos="0" relativeHeight="251643904" behindDoc="0" locked="0" layoutInCell="1" allowOverlap="1" wp14:anchorId="75B6D679" wp14:editId="024ED97F">
                 <wp:simplePos x="0" y="0"/>
                 <wp:positionH relativeFrom="column">
                   <wp:posOffset>2413000</wp:posOffset>
@@ -1508,7 +1515,7 @@
           </mc:Choice>
           <mc:Fallback>
             <w:pict>
-              <v:oval w14:anchorId="2CFE29AF" id="橢圓 2" o:spid="_x0000_s1026" style="position:absolute;margin-left:190pt;margin-top:91.8pt;width:96pt;height:26.25pt;z-index:251659264;visibility:visible;mso-wrap-style:square;mso-width-percent:0;mso-height-percent:0;mso-wrap-distance-left:9pt;mso-wrap-distance-top:0;mso-wrap-distance-right:9pt;mso-wrap-distance-bottom:0;mso-position-horizontal:absolute;mso-position-horizontal-relative:text;mso-position-vertical:absolute;mso-position-vertical-relative:text;mso-width-percent:0;mso-height-percent:0;mso-width-relative:margin;mso-height-relative:margin;v-text-anchor:middle" o:gfxdata="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" filled="f" strokecolor="red" strokeweight="2pt">
+              <v:oval w14:anchorId="0CF86805" id="橢圓 2" o:spid="_x0000_s1026" style="position:absolute;margin-left:190pt;margin-top:91.8pt;width:96pt;height:26.25pt;z-index:251643904;visibility:visible;mso-wrap-style:square;mso-width-percent:0;mso-height-percent:0;mso-wrap-distance-left:9pt;mso-wrap-distance-top:0;mso-wrap-distance-right:9pt;mso-wrap-distance-bottom:0;mso-position-horizontal:absolute;mso-position-horizontal-relative:text;mso-position-vertical:absolute;mso-position-vertical-relative:text;mso-width-percent:0;mso-height-percent:0;mso-width-relative:margin;mso-height-relative:margin;v-text-anchor:middle" o:gfxdata="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" filled="f" strokecolor="red" strokeweight="2pt">
                 <v:stroke joinstyle="miter"/>
               </v:oval>
             </w:pict>
@@ -1558,15 +1565,2523 @@
     </w:p>
     <w:p>
       <w:pPr>
+        <w:pStyle w:val="a3"/>
+        <w:numPr>
+          <w:ilvl w:val="0"/>
+          <w:numId w:val="1"/>
+        </w:numPr>
+      </w:pPr>
+      <w:r>
+        <w:rPr>
+          <w:rFonts w:hint="eastAsia"/>
+        </w:rPr>
+        <w:t>開啟執行</w:t>
+      </w:r>
+      <w:r>
+        <w:rPr>
+          <w:rFonts w:hint="eastAsia"/>
+        </w:rPr>
+        <w:t>VBA</w:t>
+      </w:r>
+      <w:r>
+        <w:rPr>
+          <w:rFonts w:hint="eastAsia"/>
+        </w:rPr>
+        <w:t>巨集權限</w:t>
+      </w:r>
+    </w:p>
+    <w:p>
+      <w:pPr>
+        <w:pStyle w:val="a3"/>
+        <w:numPr>
+          <w:ilvl w:val="1"/>
+          <w:numId w:val="1"/>
+        </w:numPr>
+      </w:pPr>
+      <w:r>
+        <w:rPr>
+          <w:rFonts w:hint="eastAsia"/>
+        </w:rPr>
+        <w:t>開啟</w:t>
+      </w:r>
+      <w:r>
+        <w:rPr>
+          <w:rFonts w:hint="eastAsia"/>
+        </w:rPr>
+        <w:t>P</w:t>
+      </w:r>
+      <w:r>
+        <w:t>owerPoint</w:t>
+      </w:r>
+      <w:r>
+        <w:t>、</w:t>
+      </w:r>
+      <w:r>
+        <w:rPr>
+          <w:rFonts w:hint="eastAsia"/>
+        </w:rPr>
+        <w:t>Word</w:t>
+      </w:r>
+      <w:r>
+        <w:rPr>
+          <w:rFonts w:hint="eastAsia"/>
+        </w:rPr>
+        <w:t>、</w:t>
+      </w:r>
+      <w:r>
+        <w:rPr>
+          <w:rFonts w:hint="eastAsia"/>
+        </w:rPr>
+        <w:t>E</w:t>
+      </w:r>
+      <w:r>
+        <w:t>x</w:t>
+      </w:r>
+      <w:r>
+        <w:rPr>
+          <w:rFonts w:hint="eastAsia"/>
+        </w:rPr>
+        <w:t>cel</w:t>
+      </w:r>
+      <w:r>
+        <w:rPr>
+          <w:rFonts w:hint="eastAsia"/>
+        </w:rPr>
+        <w:t>，都需執行以下步驟：</w:t>
+      </w:r>
+    </w:p>
+    <w:p>
+      <w:pPr>
+        <w:pStyle w:val="a3"/>
+        <w:numPr>
+          <w:ilvl w:val="1"/>
+          <w:numId w:val="1"/>
+        </w:numPr>
+      </w:pPr>
+      <w:r>
+        <w:rPr>
+          <w:rFonts w:hint="eastAsia"/>
+          <w:noProof/>
+        </w:rPr>
+        <mc:AlternateContent>
+          <mc:Choice Requires="wpg">
+            <w:drawing>
+              <wp:anchor distT="0" distB="0" distL="114300" distR="114300" simplePos="0" relativeHeight="251665408" behindDoc="0" locked="0" layoutInCell="1" allowOverlap="1">
+                <wp:simplePos x="0" y="0"/>
+                <wp:positionH relativeFrom="column">
+                  <wp:posOffset>431800</wp:posOffset>
+                </wp:positionH>
+                <wp:positionV relativeFrom="paragraph">
+                  <wp:posOffset>353060</wp:posOffset>
+                </wp:positionV>
+                <wp:extent cx="723900" cy="3778250"/>
+                <wp:effectExtent l="0" t="0" r="19050" b="12700"/>
+                <wp:wrapNone/>
+                <wp:docPr id="36" name="群組 36"/>
+                <wp:cNvGraphicFramePr/>
+                <a:graphic xmlns:a="http://schemas.openxmlformats.org/drawingml/2006/main">
+                  <a:graphicData uri="http://schemas.microsoft.com/office/word/2010/wordprocessingGroup">
+                    <wpg:wgp>
+                      <wpg:cNvGrpSpPr/>
+                      <wpg:grpSpPr>
+                        <a:xfrm>
+                          <a:off x="0" y="0"/>
+                          <a:ext cx="723900" cy="3778250"/>
+                          <a:chOff x="0" y="0"/>
+                          <a:chExt cx="723900" cy="3778250"/>
+                        </a:xfrm>
+                      </wpg:grpSpPr>
+                      <wps:wsp>
+                        <wps:cNvPr id="18" name="橢圓 18"/>
+                        <wps:cNvSpPr/>
+                        <wps:spPr>
+                          <a:xfrm>
+                            <a:off x="0" y="0"/>
+                            <a:ext cx="723900" cy="577850"/>
+                          </a:xfrm>
+                          <a:prstGeom prst="ellipse">
+                            <a:avLst/>
+                          </a:prstGeom>
+                          <a:noFill/>
+                          <a:ln w="25400">
+                            <a:solidFill>
+                              <a:srgbClr val="FF0000"/>
+                            </a:solidFill>
+                          </a:ln>
+                        </wps:spPr>
+                        <wps:style>
+                          <a:lnRef idx="2">
+                            <a:schemeClr val="accent1">
+                              <a:shade val="50000"/>
+                            </a:schemeClr>
+                          </a:lnRef>
+                          <a:fillRef idx="1">
+                            <a:schemeClr val="accent1"/>
+                          </a:fillRef>
+                          <a:effectRef idx="0">
+                            <a:schemeClr val="accent1"/>
+                          </a:effectRef>
+                          <a:fontRef idx="minor">
+                            <a:schemeClr val="lt1"/>
+                          </a:fontRef>
+                        </wps:style>
+                        <wps:bodyPr rot="0" spcFirstLastPara="0" vertOverflow="overflow" horzOverflow="overflow" vert="horz" wrap="square" lIns="91440" tIns="45720" rIns="91440" bIns="45720" numCol="1" spcCol="0" rtlCol="0" fromWordArt="0" anchor="ctr" anchorCtr="0" forceAA="0" compatLnSpc="1">
+                          <a:prstTxWarp prst="textNoShape">
+                            <a:avLst/>
+                          </a:prstTxWarp>
+                          <a:noAutofit/>
+                        </wps:bodyPr>
+                      </wps:wsp>
+                      <wps:wsp>
+                        <wps:cNvPr id="22" name="橢圓 22"/>
+                        <wps:cNvSpPr/>
+                        <wps:spPr>
+                          <a:xfrm>
+                            <a:off x="0" y="3200400"/>
+                            <a:ext cx="723900" cy="577850"/>
+                          </a:xfrm>
+                          <a:prstGeom prst="ellipse">
+                            <a:avLst/>
+                          </a:prstGeom>
+                          <a:noFill/>
+                          <a:ln w="25400">
+                            <a:solidFill>
+                              <a:srgbClr val="FF0000"/>
+                            </a:solidFill>
+                          </a:ln>
+                        </wps:spPr>
+                        <wps:style>
+                          <a:lnRef idx="2">
+                            <a:schemeClr val="accent1">
+                              <a:shade val="50000"/>
+                            </a:schemeClr>
+                          </a:lnRef>
+                          <a:fillRef idx="1">
+                            <a:schemeClr val="accent1"/>
+                          </a:fillRef>
+                          <a:effectRef idx="0">
+                            <a:schemeClr val="accent1"/>
+                          </a:effectRef>
+                          <a:fontRef idx="minor">
+                            <a:schemeClr val="lt1"/>
+                          </a:fontRef>
+                        </wps:style>
+                        <wps:bodyPr rot="0" spcFirstLastPara="0" vertOverflow="overflow" horzOverflow="overflow" vert="horz" wrap="square" lIns="91440" tIns="45720" rIns="91440" bIns="45720" numCol="1" spcCol="0" rtlCol="0" fromWordArt="0" anchor="ctr" anchorCtr="0" forceAA="0" compatLnSpc="1">
+                          <a:prstTxWarp prst="textNoShape">
+                            <a:avLst/>
+                          </a:prstTxWarp>
+                          <a:noAutofit/>
+                        </wps:bodyPr>
+                      </wps:wsp>
+                      <wps:wsp>
+                        <wps:cNvPr id="23" name="橢圓 23"/>
+                        <wps:cNvSpPr/>
+                        <wps:spPr>
+                          <a:xfrm>
+                            <a:off x="0" y="1797050"/>
+                            <a:ext cx="723900" cy="577850"/>
+                          </a:xfrm>
+                          <a:prstGeom prst="ellipse">
+                            <a:avLst/>
+                          </a:prstGeom>
+                          <a:noFill/>
+                          <a:ln w="25400">
+                            <a:solidFill>
+                              <a:srgbClr val="FF0000"/>
+                            </a:solidFill>
+                          </a:ln>
+                        </wps:spPr>
+                        <wps:style>
+                          <a:lnRef idx="2">
+                            <a:schemeClr val="accent1">
+                              <a:shade val="50000"/>
+                            </a:schemeClr>
+                          </a:lnRef>
+                          <a:fillRef idx="1">
+                            <a:schemeClr val="accent1"/>
+                          </a:fillRef>
+                          <a:effectRef idx="0">
+                            <a:schemeClr val="accent1"/>
+                          </a:effectRef>
+                          <a:fontRef idx="minor">
+                            <a:schemeClr val="lt1"/>
+                          </a:fontRef>
+                        </wps:style>
+                        <wps:bodyPr rot="0" spcFirstLastPara="0" vertOverflow="overflow" horzOverflow="overflow" vert="horz" wrap="square" lIns="91440" tIns="45720" rIns="91440" bIns="45720" numCol="1" spcCol="0" rtlCol="0" fromWordArt="0" anchor="ctr" anchorCtr="0" forceAA="0" compatLnSpc="1">
+                          <a:prstTxWarp prst="textNoShape">
+                            <a:avLst/>
+                          </a:prstTxWarp>
+                          <a:noAutofit/>
+                        </wps:bodyPr>
+                      </wps:wsp>
+                    </wpg:wgp>
+                  </a:graphicData>
+                </a:graphic>
+              </wp:anchor>
+            </w:drawing>
+          </mc:Choice>
+          <mc:Fallback>
+            <w:pict>
+              <v:group w14:anchorId="7C761F4E" id="群組 36" o:spid="_x0000_s1026" style="position:absolute;margin-left:34pt;margin-top:27.8pt;width:57pt;height:297.5pt;z-index:251665408" coordsize="7239,37782" o:gfxdata="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">
+                <v:oval id="橢圓 18" o:spid="_x0000_s1027" style="position:absolute;width:7239;height:5778;visibility:visible;mso-wrap-style:square;v-text-anchor:middle" o:gfxdata="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" filled="f" strokecolor="red" strokeweight="2pt">
+                  <v:stroke joinstyle="miter"/>
+                </v:oval>
+                <v:oval id="橢圓 22" o:spid="_x0000_s1028" style="position:absolute;top:32004;width:7239;height:5778;visibility:visible;mso-wrap-style:square;v-text-anchor:middle" o:gfxdata="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" filled="f" strokecolor="red" strokeweight="2pt">
+                  <v:stroke joinstyle="miter"/>
+                </v:oval>
+                <v:oval id="橢圓 23" o:spid="_x0000_s1029" style="position:absolute;top:17970;width:7239;height:5779;visibility:visible;mso-wrap-style:square;v-text-anchor:middle" o:gfxdata="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" filled="f" strokecolor="red" strokeweight="2pt">
+                  <v:stroke joinstyle="miter"/>
+                </v:oval>
+              </v:group>
+            </w:pict>
+          </mc:Fallback>
+        </mc:AlternateContent>
+      </w:r>
+      <w:r>
+        <w:rPr>
+          <w:rFonts w:hint="eastAsia"/>
+        </w:rPr>
+        <w:t>點選</w:t>
+      </w:r>
+      <w:r>
+        <w:rPr>
+          <w:rFonts w:hint="eastAsia"/>
+        </w:rPr>
+        <w:t>Ribbon</w:t>
+      </w:r>
+      <w:r>
+        <w:rPr>
+          <w:rFonts w:hint="eastAsia"/>
+        </w:rPr>
+        <w:t>面板上的</w:t>
+      </w:r>
+      <w:r>
+        <w:rPr>
+          <w:rFonts w:hint="eastAsia"/>
+        </w:rPr>
+        <w:t xml:space="preserve"> </w:t>
+      </w:r>
+      <w:r>
+        <w:rPr>
+          <w:rFonts w:hint="eastAsia"/>
+        </w:rPr>
+        <w:t>“</w:t>
+      </w:r>
+      <w:r>
+        <w:rPr>
+          <w:rFonts w:hint="eastAsia"/>
+        </w:rPr>
+        <w:t>檔案</w:t>
+      </w:r>
+      <w:r>
+        <w:rPr>
+          <w:rFonts w:hint="eastAsia"/>
+        </w:rPr>
+        <w:t>”</w:t>
+      </w:r>
+      <w:r>
+        <w:rPr>
+          <w:rFonts w:hint="eastAsia"/>
+        </w:rPr>
+        <w:t xml:space="preserve"> </w:t>
+      </w:r>
+      <w:r>
+        <w:rPr>
+          <w:rFonts w:hint="eastAsia"/>
+        </w:rPr>
+        <w:t>分頁</w:t>
+      </w:r>
+      <w:r>
+        <w:br/>
+      </w:r>
+      <w:r>
+        <w:rPr>
+          <w:noProof/>
+        </w:rPr>
+        <w:drawing>
+          <wp:inline distT="0" distB="0" distL="0" distR="0" wp14:anchorId="4F941CB9" wp14:editId="6C311DEB">
+            <wp:extent cx="6019200" cy="1666800"/>
+            <wp:effectExtent l="0" t="0" r="635" b="0"/>
+            <wp:docPr id="4" name="圖片 4"/>
+            <wp:cNvGraphicFramePr>
+              <a:graphicFrameLocks xmlns:a="http://schemas.openxmlformats.org/drawingml/2006/main" noChangeAspect="1"/>
+            </wp:cNvGraphicFramePr>
+            <a:graphic xmlns:a="http://schemas.openxmlformats.org/drawingml/2006/main">
+              <a:graphicData uri="http://schemas.openxmlformats.org/drawingml/2006/picture">
+                <pic:pic xmlns:pic="http://schemas.openxmlformats.org/drawingml/2006/picture">
+                  <pic:nvPicPr>
+                    <pic:cNvPr id="1" name=""/>
+                    <pic:cNvPicPr/>
+                  </pic:nvPicPr>
+                  <pic:blipFill rotWithShape="1">
+                    <a:blip r:embed="rId12"/>
+                    <a:srcRect r="27946" b="63365"/>
+                    <a:stretch/>
+                  </pic:blipFill>
+                  <pic:spPr bwMode="auto">
+                    <a:xfrm>
+                      <a:off x="0" y="0"/>
+                      <a:ext cx="6019200" cy="1666800"/>
+                    </a:xfrm>
+                    <a:prstGeom prst="rect">
+                      <a:avLst/>
+                    </a:prstGeom>
+                    <a:ln>
+                      <a:noFill/>
+                    </a:ln>
+                    <a:extLst>
+                      <a:ext uri="{53640926-AAD7-44D8-BBD7-CCE9431645EC}">
+                        <a14:shadowObscured xmlns:a14="http://schemas.microsoft.com/office/drawing/2010/main"/>
+                      </a:ext>
+                    </a:extLst>
+                  </pic:spPr>
+                </pic:pic>
+              </a:graphicData>
+            </a:graphic>
+          </wp:inline>
+        </w:drawing>
+      </w:r>
+      <w:r>
+        <w:rPr>
+          <w:noProof/>
+        </w:rPr>
+        <w:drawing>
+          <wp:inline distT="0" distB="0" distL="0" distR="0" wp14:anchorId="50E9C53A" wp14:editId="34FF5CEC">
+            <wp:extent cx="5668535" cy="1270000"/>
+            <wp:effectExtent l="0" t="0" r="8890" b="6350"/>
+            <wp:docPr id="11" name="圖片 11"/>
+            <wp:cNvGraphicFramePr>
+              <a:graphicFrameLocks xmlns:a="http://schemas.openxmlformats.org/drawingml/2006/main" noChangeAspect="1"/>
+            </wp:cNvGraphicFramePr>
+            <a:graphic xmlns:a="http://schemas.openxmlformats.org/drawingml/2006/main">
+              <a:graphicData uri="http://schemas.openxmlformats.org/drawingml/2006/picture">
+                <pic:pic xmlns:pic="http://schemas.openxmlformats.org/drawingml/2006/picture">
+                  <pic:nvPicPr>
+                    <pic:cNvPr id="1" name=""/>
+                    <pic:cNvPicPr/>
+                  </pic:nvPicPr>
+                  <pic:blipFill rotWithShape="1">
+                    <a:blip r:embed="rId13"/>
+                    <a:srcRect r="32377" b="72165"/>
+                    <a:stretch/>
+                  </pic:blipFill>
+                  <pic:spPr bwMode="auto">
+                    <a:xfrm>
+                      <a:off x="0" y="0"/>
+                      <a:ext cx="5670000" cy="1270328"/>
+                    </a:xfrm>
+                    <a:prstGeom prst="rect">
+                      <a:avLst/>
+                    </a:prstGeom>
+                    <a:ln>
+                      <a:noFill/>
+                    </a:ln>
+                    <a:extLst>
+                      <a:ext uri="{53640926-AAD7-44D8-BBD7-CCE9431645EC}">
+                        <a14:shadowObscured xmlns:a14="http://schemas.microsoft.com/office/drawing/2010/main"/>
+                      </a:ext>
+                    </a:extLst>
+                  </pic:spPr>
+                </pic:pic>
+              </a:graphicData>
+            </a:graphic>
+          </wp:inline>
+        </w:drawing>
+      </w:r>
+      <w:r>
+        <w:br/>
+      </w:r>
+      <w:r>
+        <w:rPr>
+          <w:noProof/>
+        </w:rPr>
+        <w:drawing>
+          <wp:inline distT="0" distB="0" distL="0" distR="0" wp14:anchorId="62A2F05D" wp14:editId="688F5889">
+            <wp:extent cx="5536800" cy="2134800"/>
+            <wp:effectExtent l="0" t="0" r="6985" b="0"/>
+            <wp:docPr id="13" name="圖片 13"/>
+            <wp:cNvGraphicFramePr>
+              <a:graphicFrameLocks xmlns:a="http://schemas.openxmlformats.org/drawingml/2006/main" noChangeAspect="1"/>
+            </wp:cNvGraphicFramePr>
+            <a:graphic xmlns:a="http://schemas.openxmlformats.org/drawingml/2006/main">
+              <a:graphicData uri="http://schemas.openxmlformats.org/drawingml/2006/picture">
+                <pic:pic xmlns:pic="http://schemas.openxmlformats.org/drawingml/2006/picture">
+                  <pic:nvPicPr>
+                    <pic:cNvPr id="1" name=""/>
+                    <pic:cNvPicPr/>
+                  </pic:nvPicPr>
+                  <pic:blipFill rotWithShape="1">
+                    <a:blip r:embed="rId14"/>
+                    <a:srcRect r="34065" b="53285"/>
+                    <a:stretch/>
+                  </pic:blipFill>
+                  <pic:spPr bwMode="auto">
+                    <a:xfrm>
+                      <a:off x="0" y="0"/>
+                      <a:ext cx="5536800" cy="2134800"/>
+                    </a:xfrm>
+                    <a:prstGeom prst="rect">
+                      <a:avLst/>
+                    </a:prstGeom>
+                    <a:ln>
+                      <a:noFill/>
+                    </a:ln>
+                    <a:extLst>
+                      <a:ext uri="{53640926-AAD7-44D8-BBD7-CCE9431645EC}">
+                        <a14:shadowObscured xmlns:a14="http://schemas.microsoft.com/office/drawing/2010/main"/>
+                      </a:ext>
+                    </a:extLst>
+                  </pic:spPr>
+                </pic:pic>
+              </a:graphicData>
+            </a:graphic>
+          </wp:inline>
+        </w:drawing>
+      </w:r>
+    </w:p>
+    <w:p>
+      <w:pPr>
+        <w:pStyle w:val="a3"/>
+        <w:numPr>
+          <w:ilvl w:val="1"/>
+          <w:numId w:val="1"/>
+        </w:numPr>
+      </w:pPr>
+      <w:r>
+        <w:rPr>
+          <w:rFonts w:hint="eastAsia"/>
+          <w:noProof/>
+          <w:color w:val="92D050"/>
+        </w:rPr>
+        <w:lastRenderedPageBreak/>
+        <mc:AlternateContent>
+          <mc:Choice Requires="wps">
+            <w:drawing>
+              <wp:anchor distT="0" distB="0" distL="114300" distR="114300" simplePos="0" relativeHeight="251667456" behindDoc="0" locked="0" layoutInCell="1" allowOverlap="1" wp14:anchorId="5801C84B" wp14:editId="576DD9E9">
+                <wp:simplePos x="0" y="0"/>
+                <wp:positionH relativeFrom="column">
+                  <wp:posOffset>495300</wp:posOffset>
+                </wp:positionH>
+                <wp:positionV relativeFrom="paragraph">
+                  <wp:posOffset>4178300</wp:posOffset>
+                </wp:positionV>
+                <wp:extent cx="1517650" cy="333375"/>
+                <wp:effectExtent l="0" t="0" r="25400" b="28575"/>
+                <wp:wrapNone/>
+                <wp:docPr id="25" name="橢圓 25"/>
+                <wp:cNvGraphicFramePr/>
+                <a:graphic xmlns:a="http://schemas.openxmlformats.org/drawingml/2006/main">
+                  <a:graphicData uri="http://schemas.microsoft.com/office/word/2010/wordprocessingShape">
+                    <wps:wsp>
+                      <wps:cNvSpPr/>
+                      <wps:spPr>
+                        <a:xfrm>
+                          <a:off x="0" y="0"/>
+                          <a:ext cx="1517650" cy="333375"/>
+                        </a:xfrm>
+                        <a:prstGeom prst="ellipse">
+                          <a:avLst/>
+                        </a:prstGeom>
+                        <a:noFill/>
+                        <a:ln w="25400">
+                          <a:solidFill>
+                            <a:srgbClr val="FFFF00"/>
+                          </a:solidFill>
+                        </a:ln>
+                      </wps:spPr>
+                      <wps:style>
+                        <a:lnRef idx="2">
+                          <a:schemeClr val="accent1">
+                            <a:shade val="50000"/>
+                          </a:schemeClr>
+                        </a:lnRef>
+                        <a:fillRef idx="1">
+                          <a:schemeClr val="accent1"/>
+                        </a:fillRef>
+                        <a:effectRef idx="0">
+                          <a:schemeClr val="accent1"/>
+                        </a:effectRef>
+                        <a:fontRef idx="minor">
+                          <a:schemeClr val="lt1"/>
+                        </a:fontRef>
+                      </wps:style>
+                      <wps:bodyPr rot="0" spcFirstLastPara="0" vertOverflow="overflow" horzOverflow="overflow" vert="horz" wrap="square" lIns="91440" tIns="45720" rIns="91440" bIns="45720" numCol="1" spcCol="0" rtlCol="0" fromWordArt="0" anchor="ctr" anchorCtr="0" forceAA="0" compatLnSpc="1">
+                        <a:prstTxWarp prst="textNoShape">
+                          <a:avLst/>
+                        </a:prstTxWarp>
+                        <a:noAutofit/>
+                      </wps:bodyPr>
+                    </wps:wsp>
+                  </a:graphicData>
+                </a:graphic>
+                <wp14:sizeRelH relativeFrom="margin">
+                  <wp14:pctWidth>0</wp14:pctWidth>
+                </wp14:sizeRelH>
+                <wp14:sizeRelV relativeFrom="margin">
+                  <wp14:pctHeight>0</wp14:pctHeight>
+                </wp14:sizeRelV>
+              </wp:anchor>
+            </w:drawing>
+          </mc:Choice>
+          <mc:Fallback>
+            <w:pict>
+              <v:oval w14:anchorId="6D5DD1E4" id="橢圓 25" o:spid="_x0000_s1026" style="position:absolute;margin-left:39pt;margin-top:329pt;width:119.5pt;height:26.25pt;z-index:251667456;visibility:visible;mso-wrap-style:square;mso-width-percent:0;mso-height-percent:0;mso-wrap-distance-left:9pt;mso-wrap-distance-top:0;mso-wrap-distance-right:9pt;mso-wrap-distance-bottom:0;mso-position-horizontal:absolute;mso-position-horizontal-relative:text;mso-position-vertical:absolute;mso-position-vertical-relative:text;mso-width-percent:0;mso-height-percent:0;mso-width-relative:margin;mso-height-relative:margin;v-text-anchor:middle" o:gfxdata="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" filled="f" strokecolor="yellow" strokeweight="2pt">
+                <v:stroke joinstyle="miter"/>
+              </v:oval>
+            </w:pict>
+          </mc:Fallback>
+        </mc:AlternateContent>
+      </w:r>
+      <w:r>
+        <w:rPr>
+          <w:rFonts w:hint="eastAsia"/>
+        </w:rPr>
+        <w:t>點選</w:t>
+      </w:r>
+      <w:r>
+        <w:rPr>
+          <w:rFonts w:hint="eastAsia"/>
+        </w:rPr>
+        <w:t>“</w:t>
+      </w:r>
+      <w:r>
+        <w:rPr>
+          <w:rFonts w:hint="eastAsia"/>
+        </w:rPr>
+        <w:t>選項＂</w:t>
+      </w:r>
+      <w:r>
+        <w:br/>
+      </w:r>
+      <w:r>
+        <w:rPr>
+          <w:noProof/>
+        </w:rPr>
+        <w:drawing>
+          <wp:inline distT="0" distB="0" distL="0" distR="0" wp14:anchorId="32C638B9" wp14:editId="7A955FAC">
+            <wp:extent cx="4584540" cy="4121150"/>
+            <wp:effectExtent l="0" t="0" r="6985" b="0"/>
+            <wp:docPr id="24" name="圖片 24"/>
+            <wp:cNvGraphicFramePr>
+              <a:graphicFrameLocks xmlns:a="http://schemas.openxmlformats.org/drawingml/2006/main" noChangeAspect="1"/>
+            </wp:cNvGraphicFramePr>
+            <a:graphic xmlns:a="http://schemas.openxmlformats.org/drawingml/2006/main">
+              <a:graphicData uri="http://schemas.openxmlformats.org/drawingml/2006/picture">
+                <pic:pic xmlns:pic="http://schemas.openxmlformats.org/drawingml/2006/picture">
+                  <pic:nvPicPr>
+                    <pic:cNvPr id="1" name=""/>
+                    <pic:cNvPicPr/>
+                  </pic:nvPicPr>
+                  <pic:blipFill>
+                    <a:blip r:embed="rId15"/>
+                    <a:stretch>
+                      <a:fillRect/>
+                    </a:stretch>
+                  </pic:blipFill>
+                  <pic:spPr>
+                    <a:xfrm>
+                      <a:off x="0" y="0"/>
+                      <a:ext cx="4591698" cy="4127584"/>
+                    </a:xfrm>
+                    <a:prstGeom prst="rect">
+                      <a:avLst/>
+                    </a:prstGeom>
+                  </pic:spPr>
+                </pic:pic>
+              </a:graphicData>
+            </a:graphic>
+          </wp:inline>
+        </w:drawing>
+      </w:r>
+    </w:p>
+    <w:p>
+      <w:pPr>
+        <w:pStyle w:val="a3"/>
+        <w:numPr>
+          <w:ilvl w:val="1"/>
+          <w:numId w:val="1"/>
+        </w:numPr>
+      </w:pPr>
+      <w:r>
+        <w:rPr>
+          <w:rFonts w:hint="eastAsia"/>
+          <w:noProof/>
+        </w:rPr>
+        <mc:AlternateContent>
+          <mc:Choice Requires="wps">
+            <w:drawing>
+              <wp:anchor distT="0" distB="0" distL="114300" distR="114300" simplePos="0" relativeHeight="251671552" behindDoc="0" locked="0" layoutInCell="1" allowOverlap="1" wp14:anchorId="29A8C75A" wp14:editId="4AF48C1B">
+                <wp:simplePos x="0" y="0"/>
+                <wp:positionH relativeFrom="column">
+                  <wp:posOffset>5511800</wp:posOffset>
+                </wp:positionH>
+                <wp:positionV relativeFrom="paragraph">
+                  <wp:posOffset>1727200</wp:posOffset>
+                </wp:positionV>
+                <wp:extent cx="1219200" cy="333375"/>
+                <wp:effectExtent l="0" t="0" r="19050" b="28575"/>
+                <wp:wrapNone/>
+                <wp:docPr id="28" name="橢圓 28"/>
+                <wp:cNvGraphicFramePr/>
+                <a:graphic xmlns:a="http://schemas.openxmlformats.org/drawingml/2006/main">
+                  <a:graphicData uri="http://schemas.microsoft.com/office/word/2010/wordprocessingShape">
+                    <wps:wsp>
+                      <wps:cNvSpPr/>
+                      <wps:spPr>
+                        <a:xfrm>
+                          <a:off x="0" y="0"/>
+                          <a:ext cx="1219200" cy="333375"/>
+                        </a:xfrm>
+                        <a:prstGeom prst="ellipse">
+                          <a:avLst/>
+                        </a:prstGeom>
+                        <a:noFill/>
+                        <a:ln w="25400">
+                          <a:solidFill>
+                            <a:srgbClr val="FF0000"/>
+                          </a:solidFill>
+                        </a:ln>
+                      </wps:spPr>
+                      <wps:style>
+                        <a:lnRef idx="2">
+                          <a:schemeClr val="accent1">
+                            <a:shade val="50000"/>
+                          </a:schemeClr>
+                        </a:lnRef>
+                        <a:fillRef idx="1">
+                          <a:schemeClr val="accent1"/>
+                        </a:fillRef>
+                        <a:effectRef idx="0">
+                          <a:schemeClr val="accent1"/>
+                        </a:effectRef>
+                        <a:fontRef idx="minor">
+                          <a:schemeClr val="lt1"/>
+                        </a:fontRef>
+                      </wps:style>
+                      <wps:bodyPr rot="0" spcFirstLastPara="0" vertOverflow="overflow" horzOverflow="overflow" vert="horz" wrap="square" lIns="91440" tIns="45720" rIns="91440" bIns="45720" numCol="1" spcCol="0" rtlCol="0" fromWordArt="0" anchor="ctr" anchorCtr="0" forceAA="0" compatLnSpc="1">
+                        <a:prstTxWarp prst="textNoShape">
+                          <a:avLst/>
+                        </a:prstTxWarp>
+                        <a:noAutofit/>
+                      </wps:bodyPr>
+                    </wps:wsp>
+                  </a:graphicData>
+                </a:graphic>
+                <wp14:sizeRelH relativeFrom="margin">
+                  <wp14:pctWidth>0</wp14:pctWidth>
+                </wp14:sizeRelH>
+                <wp14:sizeRelV relativeFrom="margin">
+                  <wp14:pctHeight>0</wp14:pctHeight>
+                </wp14:sizeRelV>
+              </wp:anchor>
+            </w:drawing>
+          </mc:Choice>
+          <mc:Fallback>
+            <w:pict>
+              <v:oval w14:anchorId="70FDAB46" id="橢圓 28" o:spid="_x0000_s1026" style="position:absolute;margin-left:434pt;margin-top:136pt;width:96pt;height:26.25pt;z-index:251671552;visibility:visible;mso-wrap-style:square;mso-width-percent:0;mso-height-percent:0;mso-wrap-distance-left:9pt;mso-wrap-distance-top:0;mso-wrap-distance-right:9pt;mso-wrap-distance-bottom:0;mso-position-horizontal:absolute;mso-position-horizontal-relative:text;mso-position-vertical:absolute;mso-position-vertical-relative:text;mso-width-percent:0;mso-height-percent:0;mso-width-relative:margin;mso-height-relative:margin;v-text-anchor:middle" o:gfxdata="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" filled="f" strokecolor="red" strokeweight="2pt">
+                <v:stroke joinstyle="miter"/>
+              </v:oval>
+            </w:pict>
+          </mc:Fallback>
+        </mc:AlternateContent>
+      </w:r>
+      <w:r>
+        <w:rPr>
+          <w:rFonts w:hint="eastAsia"/>
+          <w:noProof/>
+        </w:rPr>
+        <mc:AlternateContent>
+          <mc:Choice Requires="wps">
+            <w:drawing>
+              <wp:anchor distT="0" distB="0" distL="114300" distR="114300" simplePos="0" relativeHeight="251669504" behindDoc="0" locked="0" layoutInCell="1" allowOverlap="1" wp14:anchorId="29A8C75A" wp14:editId="4AF48C1B">
+                <wp:simplePos x="0" y="0"/>
+                <wp:positionH relativeFrom="column">
+                  <wp:posOffset>444500</wp:posOffset>
+                </wp:positionH>
+                <wp:positionV relativeFrom="paragraph">
+                  <wp:posOffset>2228850</wp:posOffset>
+                </wp:positionV>
+                <wp:extent cx="1219200" cy="333375"/>
+                <wp:effectExtent l="0" t="0" r="19050" b="28575"/>
+                <wp:wrapNone/>
+                <wp:docPr id="27" name="橢圓 27"/>
+                <wp:cNvGraphicFramePr/>
+                <a:graphic xmlns:a="http://schemas.openxmlformats.org/drawingml/2006/main">
+                  <a:graphicData uri="http://schemas.microsoft.com/office/word/2010/wordprocessingShape">
+                    <wps:wsp>
+                      <wps:cNvSpPr/>
+                      <wps:spPr>
+                        <a:xfrm>
+                          <a:off x="0" y="0"/>
+                          <a:ext cx="1219200" cy="333375"/>
+                        </a:xfrm>
+                        <a:prstGeom prst="ellipse">
+                          <a:avLst/>
+                        </a:prstGeom>
+                        <a:noFill/>
+                        <a:ln w="25400">
+                          <a:solidFill>
+                            <a:srgbClr val="FF0000"/>
+                          </a:solidFill>
+                        </a:ln>
+                      </wps:spPr>
+                      <wps:style>
+                        <a:lnRef idx="2">
+                          <a:schemeClr val="accent1">
+                            <a:shade val="50000"/>
+                          </a:schemeClr>
+                        </a:lnRef>
+                        <a:fillRef idx="1">
+                          <a:schemeClr val="accent1"/>
+                        </a:fillRef>
+                        <a:effectRef idx="0">
+                          <a:schemeClr val="accent1"/>
+                        </a:effectRef>
+                        <a:fontRef idx="minor">
+                          <a:schemeClr val="lt1"/>
+                        </a:fontRef>
+                      </wps:style>
+                      <wps:bodyPr rot="0" spcFirstLastPara="0" vertOverflow="overflow" horzOverflow="overflow" vert="horz" wrap="square" lIns="91440" tIns="45720" rIns="91440" bIns="45720" numCol="1" spcCol="0" rtlCol="0" fromWordArt="0" anchor="ctr" anchorCtr="0" forceAA="0" compatLnSpc="1">
+                        <a:prstTxWarp prst="textNoShape">
+                          <a:avLst/>
+                        </a:prstTxWarp>
+                        <a:noAutofit/>
+                      </wps:bodyPr>
+                    </wps:wsp>
+                  </a:graphicData>
+                </a:graphic>
+                <wp14:sizeRelH relativeFrom="margin">
+                  <wp14:pctWidth>0</wp14:pctWidth>
+                </wp14:sizeRelH>
+                <wp14:sizeRelV relativeFrom="margin">
+                  <wp14:pctHeight>0</wp14:pctHeight>
+                </wp14:sizeRelV>
+              </wp:anchor>
+            </w:drawing>
+          </mc:Choice>
+          <mc:Fallback>
+            <w:pict>
+              <v:oval w14:anchorId="250C9D3E" id="橢圓 27" o:spid="_x0000_s1026" style="position:absolute;margin-left:35pt;margin-top:175.5pt;width:96pt;height:26.25pt;z-index:251669504;visibility:visible;mso-wrap-style:square;mso-width-percent:0;mso-height-percent:0;mso-wrap-distance-left:9pt;mso-wrap-distance-top:0;mso-wrap-distance-right:9pt;mso-wrap-distance-bottom:0;mso-position-horizontal:absolute;mso-position-horizontal-relative:text;mso-position-vertical:absolute;mso-position-vertical-relative:text;mso-width-percent:0;mso-height-percent:0;mso-width-relative:margin;mso-height-relative:margin;v-text-anchor:middle" o:gfxdata="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" filled="f" strokecolor="red" strokeweight="2pt">
+                <v:stroke joinstyle="miter"/>
+              </v:oval>
+            </w:pict>
+          </mc:Fallback>
+        </mc:AlternateContent>
+      </w:r>
+      <w:r>
+        <w:rPr>
+          <w:rFonts w:hint="eastAsia"/>
+        </w:rPr>
+        <w:t>先點選左邊欄的</w:t>
+      </w:r>
+      <w:r>
+        <w:rPr>
+          <w:rFonts w:hint="eastAsia"/>
+        </w:rPr>
+        <w:t>“</w:t>
+      </w:r>
+      <w:r>
+        <w:rPr>
+          <w:rFonts w:hint="eastAsia"/>
+        </w:rPr>
+        <w:t>信任中心</w:t>
+      </w:r>
+      <w:r>
+        <w:rPr>
+          <w:rFonts w:hint="eastAsia"/>
+        </w:rPr>
+        <w:t>＂</w:t>
+      </w:r>
+      <w:r>
+        <w:rPr>
+          <w:rFonts w:hint="eastAsia"/>
+        </w:rPr>
+        <w:t>，再點選</w:t>
+      </w:r>
+      <w:r>
+        <w:rPr>
+          <w:rFonts w:hint="eastAsia"/>
+        </w:rPr>
+        <w:t>“</w:t>
+      </w:r>
+      <w:r>
+        <w:rPr>
+          <w:rFonts w:hint="eastAsia"/>
+        </w:rPr>
+        <w:t>信任中心設定</w:t>
+      </w:r>
+      <w:r>
+        <w:rPr>
+          <w:rFonts w:hint="eastAsia"/>
+        </w:rPr>
+        <w:t>＂</w:t>
+      </w:r>
+      <w:r>
+        <w:br/>
+      </w:r>
+      <w:r>
+        <w:rPr>
+          <w:noProof/>
+        </w:rPr>
+        <w:drawing>
+          <wp:inline distT="0" distB="0" distL="0" distR="0" wp14:anchorId="532D44F8" wp14:editId="7C042203">
+            <wp:extent cx="6019200" cy="4694400"/>
+            <wp:effectExtent l="0" t="0" r="635" b="0"/>
+            <wp:docPr id="26" name="圖片 26"/>
+            <wp:cNvGraphicFramePr>
+              <a:graphicFrameLocks xmlns:a="http://schemas.openxmlformats.org/drawingml/2006/main" noChangeAspect="1"/>
+            </wp:cNvGraphicFramePr>
+            <a:graphic xmlns:a="http://schemas.openxmlformats.org/drawingml/2006/main">
+              <a:graphicData uri="http://schemas.openxmlformats.org/drawingml/2006/picture">
+                <pic:pic xmlns:pic="http://schemas.openxmlformats.org/drawingml/2006/picture">
+                  <pic:nvPicPr>
+                    <pic:cNvPr id="1" name=""/>
+                    <pic:cNvPicPr/>
+                  </pic:nvPicPr>
+                  <pic:blipFill>
+                    <a:blip r:embed="rId16"/>
+                    <a:stretch>
+                      <a:fillRect/>
+                    </a:stretch>
+                  </pic:blipFill>
+                  <pic:spPr>
+                    <a:xfrm>
+                      <a:off x="0" y="0"/>
+                      <a:ext cx="6019200" cy="4694400"/>
+                    </a:xfrm>
+                    <a:prstGeom prst="rect">
+                      <a:avLst/>
+                    </a:prstGeom>
+                  </pic:spPr>
+                </pic:pic>
+              </a:graphicData>
+            </a:graphic>
+          </wp:inline>
+        </w:drawing>
+      </w:r>
+    </w:p>
+    <w:p>
+      <w:pPr>
+        <w:pStyle w:val="a3"/>
+        <w:numPr>
+          <w:ilvl w:val="1"/>
+          <w:numId w:val="1"/>
+        </w:numPr>
+      </w:pPr>
+      <w:r>
+        <w:rPr>
+          <w:rFonts w:hint="eastAsia"/>
+          <w:noProof/>
+        </w:rPr>
+        <w:lastRenderedPageBreak/>
+        <mc:AlternateContent>
+          <mc:Choice Requires="wpg">
+            <w:drawing>
+              <wp:anchor distT="0" distB="0" distL="114300" distR="114300" simplePos="0" relativeHeight="251688960" behindDoc="0" locked="0" layoutInCell="1" allowOverlap="1">
+                <wp:simplePos x="0" y="0"/>
+                <wp:positionH relativeFrom="column">
+                  <wp:posOffset>444500</wp:posOffset>
+                </wp:positionH>
+                <wp:positionV relativeFrom="paragraph">
+                  <wp:posOffset>1447800</wp:posOffset>
+                </wp:positionV>
+                <wp:extent cx="5791200" cy="8194675"/>
+                <wp:effectExtent l="0" t="0" r="19050" b="15875"/>
+                <wp:wrapNone/>
+                <wp:docPr id="39" name="群組 39"/>
+                <wp:cNvGraphicFramePr/>
+                <a:graphic xmlns:a="http://schemas.openxmlformats.org/drawingml/2006/main">
+                  <a:graphicData uri="http://schemas.microsoft.com/office/word/2010/wordprocessingGroup">
+                    <wpg:wgp>
+                      <wpg:cNvGrpSpPr/>
+                      <wpg:grpSpPr>
+                        <a:xfrm>
+                          <a:off x="0" y="0"/>
+                          <a:ext cx="5791200" cy="8194675"/>
+                          <a:chOff x="0" y="0"/>
+                          <a:chExt cx="5791200" cy="8194675"/>
+                        </a:xfrm>
+                      </wpg:grpSpPr>
+                      <wpg:grpSp>
+                        <wpg:cNvPr id="37" name="群組 37"/>
+                        <wpg:cNvGrpSpPr/>
+                        <wpg:grpSpPr>
+                          <a:xfrm>
+                            <a:off x="0" y="0"/>
+                            <a:ext cx="5791200" cy="3629025"/>
+                            <a:chOff x="0" y="0"/>
+                            <a:chExt cx="5791200" cy="3629025"/>
+                          </a:xfrm>
+                        </wpg:grpSpPr>
+                        <wps:wsp>
+                          <wps:cNvPr id="30" name="橢圓 30"/>
+                          <wps:cNvSpPr/>
+                          <wps:spPr>
+                            <a:xfrm>
+                              <a:off x="0" y="381000"/>
+                              <a:ext cx="1085850" cy="333375"/>
+                            </a:xfrm>
+                            <a:prstGeom prst="ellipse">
+                              <a:avLst/>
+                            </a:prstGeom>
+                            <a:noFill/>
+                            <a:ln w="25400">
+                              <a:solidFill>
+                                <a:srgbClr val="FF0000"/>
+                              </a:solidFill>
+                            </a:ln>
+                          </wps:spPr>
+                          <wps:style>
+                            <a:lnRef idx="2">
+                              <a:schemeClr val="accent1">
+                                <a:shade val="50000"/>
+                              </a:schemeClr>
+                            </a:lnRef>
+                            <a:fillRef idx="1">
+                              <a:schemeClr val="accent1"/>
+                            </a:fillRef>
+                            <a:effectRef idx="0">
+                              <a:schemeClr val="accent1"/>
+                            </a:effectRef>
+                            <a:fontRef idx="minor">
+                              <a:schemeClr val="lt1"/>
+                            </a:fontRef>
+                          </wps:style>
+                          <wps:bodyPr rot="0" spcFirstLastPara="0" vertOverflow="overflow" horzOverflow="overflow" vert="horz" wrap="square" lIns="91440" tIns="45720" rIns="91440" bIns="45720" numCol="1" spcCol="0" rtlCol="0" fromWordArt="0" anchor="ctr" anchorCtr="0" forceAA="0" compatLnSpc="1">
+                            <a:prstTxWarp prst="textNoShape">
+                              <a:avLst/>
+                            </a:prstTxWarp>
+                            <a:noAutofit/>
+                          </wps:bodyPr>
+                        </wps:wsp>
+                        <wps:wsp>
+                          <wps:cNvPr id="31" name="橢圓 31"/>
+                          <wps:cNvSpPr/>
+                          <wps:spPr>
+                            <a:xfrm>
+                              <a:off x="4572000" y="3295650"/>
+                              <a:ext cx="1219200" cy="333375"/>
+                            </a:xfrm>
+                            <a:prstGeom prst="ellipse">
+                              <a:avLst/>
+                            </a:prstGeom>
+                            <a:noFill/>
+                            <a:ln w="25400">
+                              <a:solidFill>
+                                <a:srgbClr val="FF0000"/>
+                              </a:solidFill>
+                            </a:ln>
+                          </wps:spPr>
+                          <wps:style>
+                            <a:lnRef idx="2">
+                              <a:schemeClr val="accent1">
+                                <a:shade val="50000"/>
+                              </a:schemeClr>
+                            </a:lnRef>
+                            <a:fillRef idx="1">
+                              <a:schemeClr val="accent1"/>
+                            </a:fillRef>
+                            <a:effectRef idx="0">
+                              <a:schemeClr val="accent1"/>
+                            </a:effectRef>
+                            <a:fontRef idx="minor">
+                              <a:schemeClr val="lt1"/>
+                            </a:fontRef>
+                          </wps:style>
+                          <wps:bodyPr rot="0" spcFirstLastPara="0" vertOverflow="overflow" horzOverflow="overflow" vert="horz" wrap="square" lIns="91440" tIns="45720" rIns="91440" bIns="45720" numCol="1" spcCol="0" rtlCol="0" fromWordArt="0" anchor="ctr" anchorCtr="0" forceAA="0" compatLnSpc="1">
+                            <a:prstTxWarp prst="textNoShape">
+                              <a:avLst/>
+                            </a:prstTxWarp>
+                            <a:noAutofit/>
+                          </wps:bodyPr>
+                        </wps:wsp>
+                        <wps:wsp>
+                          <wps:cNvPr id="32" name="橢圓 32"/>
+                          <wps:cNvSpPr/>
+                          <wps:spPr>
+                            <a:xfrm>
+                              <a:off x="1085850" y="0"/>
+                              <a:ext cx="2616200" cy="333375"/>
+                            </a:xfrm>
+                            <a:prstGeom prst="ellipse">
+                              <a:avLst/>
+                            </a:prstGeom>
+                            <a:noFill/>
+                            <a:ln w="25400">
+                              <a:solidFill>
+                                <a:srgbClr val="FF0000"/>
+                              </a:solidFill>
+                            </a:ln>
+                          </wps:spPr>
+                          <wps:style>
+                            <a:lnRef idx="2">
+                              <a:schemeClr val="accent1">
+                                <a:shade val="50000"/>
+                              </a:schemeClr>
+                            </a:lnRef>
+                            <a:fillRef idx="1">
+                              <a:schemeClr val="accent1"/>
+                            </a:fillRef>
+                            <a:effectRef idx="0">
+                              <a:schemeClr val="accent1"/>
+                            </a:effectRef>
+                            <a:fontRef idx="minor">
+                              <a:schemeClr val="lt1"/>
+                            </a:fontRef>
+                          </wps:style>
+                          <wps:bodyPr rot="0" spcFirstLastPara="0" vertOverflow="overflow" horzOverflow="overflow" vert="horz" wrap="square" lIns="91440" tIns="45720" rIns="91440" bIns="45720" numCol="1" spcCol="0" rtlCol="0" fromWordArt="0" anchor="ctr" anchorCtr="0" forceAA="0" compatLnSpc="1">
+                            <a:prstTxWarp prst="textNoShape">
+                              <a:avLst/>
+                            </a:prstTxWarp>
+                            <a:noAutofit/>
+                          </wps:bodyPr>
+                        </wps:wsp>
+                        <wps:wsp>
+                          <wps:cNvPr id="33" name="橢圓 33"/>
+                          <wps:cNvSpPr/>
+                          <wps:spPr>
+                            <a:xfrm>
+                              <a:off x="1085850" y="400050"/>
+                              <a:ext cx="2616200" cy="333375"/>
+                            </a:xfrm>
+                            <a:prstGeom prst="ellipse">
+                              <a:avLst/>
+                            </a:prstGeom>
+                            <a:noFill/>
+                            <a:ln w="25400">
+                              <a:solidFill>
+                                <a:srgbClr val="FF0000"/>
+                              </a:solidFill>
+                            </a:ln>
+                          </wps:spPr>
+                          <wps:style>
+                            <a:lnRef idx="2">
+                              <a:schemeClr val="accent1">
+                                <a:shade val="50000"/>
+                              </a:schemeClr>
+                            </a:lnRef>
+                            <a:fillRef idx="1">
+                              <a:schemeClr val="accent1"/>
+                            </a:fillRef>
+                            <a:effectRef idx="0">
+                              <a:schemeClr val="accent1"/>
+                            </a:effectRef>
+                            <a:fontRef idx="minor">
+                              <a:schemeClr val="lt1"/>
+                            </a:fontRef>
+                          </wps:style>
+                          <wps:bodyPr rot="0" spcFirstLastPara="0" vertOverflow="overflow" horzOverflow="overflow" vert="horz" wrap="square" lIns="91440" tIns="45720" rIns="91440" bIns="45720" numCol="1" spcCol="0" rtlCol="0" fromWordArt="0" anchor="ctr" anchorCtr="0" forceAA="0" compatLnSpc="1">
+                            <a:prstTxWarp prst="textNoShape">
+                              <a:avLst/>
+                            </a:prstTxWarp>
+                            <a:noAutofit/>
+                          </wps:bodyPr>
+                        </wps:wsp>
+                      </wpg:grpSp>
+                      <wps:wsp>
+                        <wps:cNvPr id="38" name="橢圓 38"/>
+                        <wps:cNvSpPr/>
+                        <wps:spPr>
+                          <a:xfrm>
+                            <a:off x="4572000" y="7861300"/>
+                            <a:ext cx="1219200" cy="333375"/>
+                          </a:xfrm>
+                          <a:prstGeom prst="ellipse">
+                            <a:avLst/>
+                          </a:prstGeom>
+                          <a:noFill/>
+                          <a:ln w="25400">
+                            <a:solidFill>
+                              <a:srgbClr val="FF0000"/>
+                            </a:solidFill>
+                          </a:ln>
+                        </wps:spPr>
+                        <wps:style>
+                          <a:lnRef idx="2">
+                            <a:schemeClr val="accent1">
+                              <a:shade val="50000"/>
+                            </a:schemeClr>
+                          </a:lnRef>
+                          <a:fillRef idx="1">
+                            <a:schemeClr val="accent1"/>
+                          </a:fillRef>
+                          <a:effectRef idx="0">
+                            <a:schemeClr val="accent1"/>
+                          </a:effectRef>
+                          <a:fontRef idx="minor">
+                            <a:schemeClr val="lt1"/>
+                          </a:fontRef>
+                        </wps:style>
+                        <wps:bodyPr rot="0" spcFirstLastPara="0" vertOverflow="overflow" horzOverflow="overflow" vert="horz" wrap="square" lIns="91440" tIns="45720" rIns="91440" bIns="45720" numCol="1" spcCol="0" rtlCol="0" fromWordArt="0" anchor="ctr" anchorCtr="0" forceAA="0" compatLnSpc="1">
+                          <a:prstTxWarp prst="textNoShape">
+                            <a:avLst/>
+                          </a:prstTxWarp>
+                          <a:noAutofit/>
+                        </wps:bodyPr>
+                      </wps:wsp>
+                    </wpg:wgp>
+                  </a:graphicData>
+                </a:graphic>
+              </wp:anchor>
+            </w:drawing>
+          </mc:Choice>
+          <mc:Fallback>
+            <w:pict>
+              <v:group w14:anchorId="618421D2" id="群組 39" o:spid="_x0000_s1026" style="position:absolute;margin-left:35pt;margin-top:114pt;width:456pt;height:645.25pt;z-index:251688960" coordsize="57912,81946" o:gfxdata="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">
+                <v:group id="群組 37" o:spid="_x0000_s1027" style="position:absolute;width:57912;height:36290" coordsize="57912,36290" o:gfxdata="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">
+                  <v:oval id="橢圓 30" o:spid="_x0000_s1028" style="position:absolute;top:3810;width:10858;height:3333;visibility:visible;mso-wrap-style:square;v-text-anchor:middle" o:gfxdata="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" filled="f" strokecolor="red" strokeweight="2pt">
+                    <v:stroke joinstyle="miter"/>
+                  </v:oval>
+                  <v:oval id="橢圓 31" o:spid="_x0000_s1029" style="position:absolute;left:45720;top:32956;width:12192;height:3334;visibility:visible;mso-wrap-style:square;v-text-anchor:middle" o:gfxdata="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" filled="f" strokecolor="red" strokeweight="2pt">
+                    <v:stroke joinstyle="miter"/>
+                  </v:oval>
+                  <v:oval id="橢圓 32" o:spid="_x0000_s1030" style="position:absolute;left:10858;width:26162;height:3333;visibility:visible;mso-wrap-style:square;v-text-anchor:middle" o:gfxdata="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" filled="f" strokecolor="red" strokeweight="2pt">
+                    <v:stroke joinstyle="miter"/>
+                  </v:oval>
+                  <v:oval id="橢圓 33" o:spid="_x0000_s1031" style="position:absolute;left:10858;top:4000;width:26162;height:3334;visibility:visible;mso-wrap-style:square;v-text-anchor:middle" o:gfxdata="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" filled="f" strokecolor="red" strokeweight="2pt">
+                    <v:stroke joinstyle="miter"/>
+                  </v:oval>
+                </v:group>
+                <v:oval id="橢圓 38" o:spid="_x0000_s1032" style="position:absolute;left:45720;top:78613;width:12192;height:3333;visibility:visible;mso-wrap-style:square;v-text-anchor:middle" o:gfxdata="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" filled="f" strokecolor="red" strokeweight="2pt">
+                  <v:stroke joinstyle="miter"/>
+                </v:oval>
+              </v:group>
+            </w:pict>
+          </mc:Fallback>
+        </mc:AlternateContent>
+      </w:r>
+      <w:r>
+        <w:rPr>
+          <w:rFonts w:hint="eastAsia"/>
+        </w:rPr>
+        <w:t>先點選左邊欄的</w:t>
+      </w:r>
+      <w:r>
+        <w:rPr>
+          <w:rFonts w:hint="eastAsia"/>
+        </w:rPr>
+        <w:t>“</w:t>
+      </w:r>
+      <w:r>
+        <w:rPr>
+          <w:rFonts w:hint="eastAsia"/>
+        </w:rPr>
+        <w:t>巨集設定</w:t>
+      </w:r>
+      <w:r>
+        <w:rPr>
+          <w:rFonts w:hint="eastAsia"/>
+        </w:rPr>
+        <w:t>＂，</w:t>
+      </w:r>
+      <w:r>
+        <w:rPr>
+          <w:rFonts w:hint="eastAsia"/>
+        </w:rPr>
+        <w:t>再勾選</w:t>
+      </w:r>
+      <w:r>
+        <w:rPr>
+          <w:rFonts w:hint="eastAsia"/>
+        </w:rPr>
+        <w:t>“</w:t>
+      </w:r>
+      <w:r>
+        <w:rPr>
+          <w:rFonts w:hint="eastAsia"/>
+        </w:rPr>
+        <w:t>啟用所有</w:t>
+      </w:r>
+      <w:r>
+        <w:rPr>
+          <w:rFonts w:hint="eastAsia"/>
+        </w:rPr>
+        <w:t>巨集＂</w:t>
+      </w:r>
+      <w:r>
+        <w:rPr>
+          <w:rFonts w:hint="eastAsia"/>
+        </w:rPr>
+        <w:t>及</w:t>
+      </w:r>
+      <w:r>
+        <w:rPr>
+          <w:rFonts w:hint="eastAsia"/>
+        </w:rPr>
+        <w:t>“</w:t>
+      </w:r>
+      <w:r>
+        <w:rPr>
+          <w:rFonts w:hint="eastAsia"/>
+        </w:rPr>
+        <w:t>信任存取</w:t>
+      </w:r>
+      <w:r>
+        <w:rPr>
+          <w:rFonts w:hint="eastAsia"/>
+        </w:rPr>
+        <w:t>VBA</w:t>
+      </w:r>
+      <w:r>
+        <w:rPr>
+          <w:rFonts w:hint="eastAsia"/>
+        </w:rPr>
+        <w:t>專案物件模型</w:t>
+      </w:r>
+      <w:r>
+        <w:rPr>
+          <w:rFonts w:hint="eastAsia"/>
+        </w:rPr>
+        <w:t>＂</w:t>
+      </w:r>
+      <w:r>
+        <w:rPr>
+          <w:rFonts w:hint="eastAsia"/>
+        </w:rPr>
+        <w:t>，之後按下</w:t>
+      </w:r>
+      <w:r>
+        <w:rPr>
+          <w:rFonts w:hint="eastAsia"/>
+        </w:rPr>
+        <w:t>“</w:t>
+      </w:r>
+      <w:r>
+        <w:rPr>
+          <w:rFonts w:hint="eastAsia"/>
+        </w:rPr>
+        <w:t>確定</w:t>
+      </w:r>
+      <w:r>
+        <w:rPr>
+          <w:rFonts w:hint="eastAsia"/>
+        </w:rPr>
+        <w:t>＂</w:t>
+      </w:r>
+      <w:r>
+        <w:rPr>
+          <w:rFonts w:hint="eastAsia"/>
+        </w:rPr>
+        <w:t>，</w:t>
+      </w:r>
+      <w:r>
+        <w:rPr>
+          <w:rFonts w:hint="eastAsia"/>
+        </w:rPr>
+        <w:t>上一頁也按</w:t>
+      </w:r>
+      <w:r>
+        <w:rPr>
+          <w:rFonts w:hint="eastAsia"/>
+        </w:rPr>
+        <w:t>“</w:t>
+      </w:r>
+      <w:r>
+        <w:rPr>
+          <w:rFonts w:hint="eastAsia"/>
+        </w:rPr>
+        <w:t>確定＂</w:t>
+      </w:r>
+      <w:r>
+        <w:rPr>
+          <w:rFonts w:hint="eastAsia"/>
+        </w:rPr>
+        <w:t>完成操作。</w:t>
+      </w:r>
+      <w:r>
+        <w:rPr>
+          <w:noProof/>
+        </w:rPr>
+        <w:drawing>
+          <wp:inline distT="0" distB="0" distL="0" distR="0" wp14:anchorId="78234C28" wp14:editId="3DBD87E4">
+            <wp:extent cx="5760000" cy="4492800"/>
+            <wp:effectExtent l="0" t="0" r="0" b="3175"/>
+            <wp:docPr id="29" name="圖片 29"/>
+            <wp:cNvGraphicFramePr>
+              <a:graphicFrameLocks xmlns:a="http://schemas.openxmlformats.org/drawingml/2006/main" noChangeAspect="1"/>
+            </wp:cNvGraphicFramePr>
+            <a:graphic xmlns:a="http://schemas.openxmlformats.org/drawingml/2006/main">
+              <a:graphicData uri="http://schemas.openxmlformats.org/drawingml/2006/picture">
+                <pic:pic xmlns:pic="http://schemas.openxmlformats.org/drawingml/2006/picture">
+                  <pic:nvPicPr>
+                    <pic:cNvPr id="1" name=""/>
+                    <pic:cNvPicPr/>
+                  </pic:nvPicPr>
+                  <pic:blipFill>
+                    <a:blip r:embed="rId17"/>
+                    <a:stretch>
+                      <a:fillRect/>
+                    </a:stretch>
+                  </pic:blipFill>
+                  <pic:spPr>
+                    <a:xfrm>
+                      <a:off x="0" y="0"/>
+                      <a:ext cx="5760000" cy="4492800"/>
+                    </a:xfrm>
+                    <a:prstGeom prst="rect">
+                      <a:avLst/>
+                    </a:prstGeom>
+                  </pic:spPr>
+                </pic:pic>
+              </a:graphicData>
+            </a:graphic>
+          </wp:inline>
+        </w:drawing>
+      </w:r>
+      <w:r>
+        <w:br/>
+      </w:r>
+      <w:r>
+        <w:rPr>
+          <w:noProof/>
+        </w:rPr>
+        <w:drawing>
+          <wp:inline distT="0" distB="0" distL="0" distR="0" wp14:anchorId="3C12F7CF" wp14:editId="35D42969">
+            <wp:extent cx="5760000" cy="4492800"/>
+            <wp:effectExtent l="0" t="0" r="0" b="3175"/>
+            <wp:docPr id="35" name="圖片 35"/>
+            <wp:cNvGraphicFramePr>
+              <a:graphicFrameLocks xmlns:a="http://schemas.openxmlformats.org/drawingml/2006/main" noChangeAspect="1"/>
+            </wp:cNvGraphicFramePr>
+            <a:graphic xmlns:a="http://schemas.openxmlformats.org/drawingml/2006/main">
+              <a:graphicData uri="http://schemas.openxmlformats.org/drawingml/2006/picture">
+                <pic:pic xmlns:pic="http://schemas.openxmlformats.org/drawingml/2006/picture">
+                  <pic:nvPicPr>
+                    <pic:cNvPr id="1" name=""/>
+                    <pic:cNvPicPr/>
+                  </pic:nvPicPr>
+                  <pic:blipFill>
+                    <a:blip r:embed="rId18"/>
+                    <a:stretch>
+                      <a:fillRect/>
+                    </a:stretch>
+                  </pic:blipFill>
+                  <pic:spPr>
+                    <a:xfrm>
+                      <a:off x="0" y="0"/>
+                      <a:ext cx="5760000" cy="4492800"/>
+                    </a:xfrm>
+                    <a:prstGeom prst="rect">
+                      <a:avLst/>
+                    </a:prstGeom>
+                  </pic:spPr>
+                </pic:pic>
+              </a:graphicData>
+            </a:graphic>
+          </wp:inline>
+        </w:drawing>
+      </w:r>
+    </w:p>
+    <w:p>
+      <w:pPr>
+        <w:pStyle w:val="a3"/>
+        <w:numPr>
+          <w:ilvl w:val="0"/>
+          <w:numId w:val="1"/>
+        </w:numPr>
+      </w:pPr>
+      <w:r>
+        <w:rPr>
+          <w:rFonts w:hint="eastAsia"/>
+        </w:rPr>
+        <w:lastRenderedPageBreak/>
+        <w:t>讓</w:t>
+      </w:r>
+      <w:r>
+        <w:rPr>
+          <w:rFonts w:hint="eastAsia"/>
+        </w:rPr>
+        <w:t>Office</w:t>
+      </w:r>
+      <w:r>
+        <w:rPr>
+          <w:rFonts w:hint="eastAsia"/>
+        </w:rPr>
+        <w:t>保持來源圖片解析度</w:t>
+      </w:r>
+      <w:r>
+        <w:rPr>
+          <w:rFonts w:hint="eastAsia"/>
+        </w:rPr>
+        <w:t>，讓插入的圖片不會模糊</w:t>
+      </w:r>
+    </w:p>
+    <w:p>
+      <w:pPr>
+        <w:pStyle w:val="a3"/>
+        <w:numPr>
+          <w:ilvl w:val="1"/>
+          <w:numId w:val="1"/>
+        </w:numPr>
+      </w:pPr>
+      <w:r>
+        <w:rPr>
+          <w:rFonts w:hint="eastAsia"/>
+        </w:rPr>
+        <w:t>開啟</w:t>
+      </w:r>
+      <w:r>
+        <w:rPr>
+          <w:rFonts w:hint="eastAsia"/>
+        </w:rPr>
+        <w:t>P</w:t>
+      </w:r>
+      <w:r>
+        <w:t>owerPoint</w:t>
+      </w:r>
+      <w:r>
+        <w:t>、</w:t>
+      </w:r>
+      <w:r>
+        <w:rPr>
+          <w:rFonts w:hint="eastAsia"/>
+        </w:rPr>
+        <w:t>Word</w:t>
+      </w:r>
+      <w:r>
+        <w:rPr>
+          <w:rFonts w:hint="eastAsia"/>
+        </w:rPr>
+        <w:t>、</w:t>
+      </w:r>
+      <w:r>
+        <w:rPr>
+          <w:rFonts w:hint="eastAsia"/>
+        </w:rPr>
+        <w:t>E</w:t>
+      </w:r>
+      <w:r>
+        <w:t>x</w:t>
+      </w:r>
+      <w:r>
+        <w:rPr>
+          <w:rFonts w:hint="eastAsia"/>
+        </w:rPr>
+        <w:t>cel</w:t>
+      </w:r>
+      <w:r>
+        <w:rPr>
+          <w:rFonts w:hint="eastAsia"/>
+        </w:rPr>
+        <w:t>，都需執行以下步驟：</w:t>
+      </w:r>
+    </w:p>
+    <w:p>
+      <w:pPr>
+        <w:pStyle w:val="a3"/>
+        <w:numPr>
+          <w:ilvl w:val="1"/>
+          <w:numId w:val="1"/>
+        </w:numPr>
+      </w:pPr>
+      <w:r>
+        <w:rPr>
+          <w:rFonts w:hint="eastAsia"/>
+          <w:noProof/>
+        </w:rPr>
+        <mc:AlternateContent>
+          <mc:Choice Requires="wpg">
+            <w:drawing>
+              <wp:anchor distT="0" distB="0" distL="114300" distR="114300" simplePos="0" relativeHeight="251691008" behindDoc="0" locked="0" layoutInCell="1" allowOverlap="1" wp14:anchorId="03E48854" wp14:editId="714EB97B">
+                <wp:simplePos x="0" y="0"/>
+                <wp:positionH relativeFrom="column">
+                  <wp:posOffset>431800</wp:posOffset>
+                </wp:positionH>
+                <wp:positionV relativeFrom="paragraph">
+                  <wp:posOffset>353060</wp:posOffset>
+                </wp:positionV>
+                <wp:extent cx="723900" cy="3778250"/>
+                <wp:effectExtent l="0" t="0" r="19050" b="12700"/>
+                <wp:wrapNone/>
+                <wp:docPr id="40" name="群組 40"/>
+                <wp:cNvGraphicFramePr/>
+                <a:graphic xmlns:a="http://schemas.openxmlformats.org/drawingml/2006/main">
+                  <a:graphicData uri="http://schemas.microsoft.com/office/word/2010/wordprocessingGroup">
+                    <wpg:wgp>
+                      <wpg:cNvGrpSpPr/>
+                      <wpg:grpSpPr>
+                        <a:xfrm>
+                          <a:off x="0" y="0"/>
+                          <a:ext cx="723900" cy="3778250"/>
+                          <a:chOff x="0" y="0"/>
+                          <a:chExt cx="723900" cy="3778250"/>
+                        </a:xfrm>
+                      </wpg:grpSpPr>
+                      <wps:wsp>
+                        <wps:cNvPr id="41" name="橢圓 41"/>
+                        <wps:cNvSpPr/>
+                        <wps:spPr>
+                          <a:xfrm>
+                            <a:off x="0" y="0"/>
+                            <a:ext cx="723900" cy="577850"/>
+                          </a:xfrm>
+                          <a:prstGeom prst="ellipse">
+                            <a:avLst/>
+                          </a:prstGeom>
+                          <a:noFill/>
+                          <a:ln w="25400">
+                            <a:solidFill>
+                              <a:srgbClr val="FF0000"/>
+                            </a:solidFill>
+                          </a:ln>
+                        </wps:spPr>
+                        <wps:style>
+                          <a:lnRef idx="2">
+                            <a:schemeClr val="accent1">
+                              <a:shade val="50000"/>
+                            </a:schemeClr>
+                          </a:lnRef>
+                          <a:fillRef idx="1">
+                            <a:schemeClr val="accent1"/>
+                          </a:fillRef>
+                          <a:effectRef idx="0">
+                            <a:schemeClr val="accent1"/>
+                          </a:effectRef>
+                          <a:fontRef idx="minor">
+                            <a:schemeClr val="lt1"/>
+                          </a:fontRef>
+                        </wps:style>
+                        <wps:bodyPr rot="0" spcFirstLastPara="0" vertOverflow="overflow" horzOverflow="overflow" vert="horz" wrap="square" lIns="91440" tIns="45720" rIns="91440" bIns="45720" numCol="1" spcCol="0" rtlCol="0" fromWordArt="0" anchor="ctr" anchorCtr="0" forceAA="0" compatLnSpc="1">
+                          <a:prstTxWarp prst="textNoShape">
+                            <a:avLst/>
+                          </a:prstTxWarp>
+                          <a:noAutofit/>
+                        </wps:bodyPr>
+                      </wps:wsp>
+                      <wps:wsp>
+                        <wps:cNvPr id="42" name="橢圓 42"/>
+                        <wps:cNvSpPr/>
+                        <wps:spPr>
+                          <a:xfrm>
+                            <a:off x="0" y="3200400"/>
+                            <a:ext cx="723900" cy="577850"/>
+                          </a:xfrm>
+                          <a:prstGeom prst="ellipse">
+                            <a:avLst/>
+                          </a:prstGeom>
+                          <a:noFill/>
+                          <a:ln w="25400">
+                            <a:solidFill>
+                              <a:srgbClr val="FF0000"/>
+                            </a:solidFill>
+                          </a:ln>
+                        </wps:spPr>
+                        <wps:style>
+                          <a:lnRef idx="2">
+                            <a:schemeClr val="accent1">
+                              <a:shade val="50000"/>
+                            </a:schemeClr>
+                          </a:lnRef>
+                          <a:fillRef idx="1">
+                            <a:schemeClr val="accent1"/>
+                          </a:fillRef>
+                          <a:effectRef idx="0">
+                            <a:schemeClr val="accent1"/>
+                          </a:effectRef>
+                          <a:fontRef idx="minor">
+                            <a:schemeClr val="lt1"/>
+                          </a:fontRef>
+                        </wps:style>
+                        <wps:bodyPr rot="0" spcFirstLastPara="0" vertOverflow="overflow" horzOverflow="overflow" vert="horz" wrap="square" lIns="91440" tIns="45720" rIns="91440" bIns="45720" numCol="1" spcCol="0" rtlCol="0" fromWordArt="0" anchor="ctr" anchorCtr="0" forceAA="0" compatLnSpc="1">
+                          <a:prstTxWarp prst="textNoShape">
+                            <a:avLst/>
+                          </a:prstTxWarp>
+                          <a:noAutofit/>
+                        </wps:bodyPr>
+                      </wps:wsp>
+                      <wps:wsp>
+                        <wps:cNvPr id="43" name="橢圓 43"/>
+                        <wps:cNvSpPr/>
+                        <wps:spPr>
+                          <a:xfrm>
+                            <a:off x="0" y="1797050"/>
+                            <a:ext cx="723900" cy="577850"/>
+                          </a:xfrm>
+                          <a:prstGeom prst="ellipse">
+                            <a:avLst/>
+                          </a:prstGeom>
+                          <a:noFill/>
+                          <a:ln w="25400">
+                            <a:solidFill>
+                              <a:srgbClr val="FF0000"/>
+                            </a:solidFill>
+                          </a:ln>
+                        </wps:spPr>
+                        <wps:style>
+                          <a:lnRef idx="2">
+                            <a:schemeClr val="accent1">
+                              <a:shade val="50000"/>
+                            </a:schemeClr>
+                          </a:lnRef>
+                          <a:fillRef idx="1">
+                            <a:schemeClr val="accent1"/>
+                          </a:fillRef>
+                          <a:effectRef idx="0">
+                            <a:schemeClr val="accent1"/>
+                          </a:effectRef>
+                          <a:fontRef idx="minor">
+                            <a:schemeClr val="lt1"/>
+                          </a:fontRef>
+                        </wps:style>
+                        <wps:bodyPr rot="0" spcFirstLastPara="0" vertOverflow="overflow" horzOverflow="overflow" vert="horz" wrap="square" lIns="91440" tIns="45720" rIns="91440" bIns="45720" numCol="1" spcCol="0" rtlCol="0" fromWordArt="0" anchor="ctr" anchorCtr="0" forceAA="0" compatLnSpc="1">
+                          <a:prstTxWarp prst="textNoShape">
+                            <a:avLst/>
+                          </a:prstTxWarp>
+                          <a:noAutofit/>
+                        </wps:bodyPr>
+                      </wps:wsp>
+                    </wpg:wgp>
+                  </a:graphicData>
+                </a:graphic>
+              </wp:anchor>
+            </w:drawing>
+          </mc:Choice>
+          <mc:Fallback>
+            <w:pict>
+              <v:group w14:anchorId="6DFE5E12" id="群組 40" o:spid="_x0000_s1026" style="position:absolute;margin-left:34pt;margin-top:27.8pt;width:57pt;height:297.5pt;z-index:251691008" coordsize="7239,37782" o:gfxdata="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">
+                <v:oval id="橢圓 41" o:spid="_x0000_s1027" style="position:absolute;width:7239;height:5778;visibility:visible;mso-wrap-style:square;v-text-anchor:middle" o:gfxdata="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" filled="f" strokecolor="red" strokeweight="2pt">
+                  <v:stroke joinstyle="miter"/>
+                </v:oval>
+                <v:oval id="橢圓 42" o:spid="_x0000_s1028" style="position:absolute;top:32004;width:7239;height:5778;visibility:visible;mso-wrap-style:square;v-text-anchor:middle" o:gfxdata="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" filled="f" strokecolor="red" strokeweight="2pt">
+                  <v:stroke joinstyle="miter"/>
+                </v:oval>
+                <v:oval id="橢圓 43" o:spid="_x0000_s1029" style="position:absolute;top:17970;width:7239;height:5779;visibility:visible;mso-wrap-style:square;v-text-anchor:middle" o:gfxdata="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" filled="f" strokecolor="red" strokeweight="2pt">
+                  <v:stroke joinstyle="miter"/>
+                </v:oval>
+              </v:group>
+            </w:pict>
+          </mc:Fallback>
+        </mc:AlternateContent>
+      </w:r>
+      <w:r>
+        <w:rPr>
+          <w:rFonts w:hint="eastAsia"/>
+        </w:rPr>
+        <w:t>點選</w:t>
+      </w:r>
+      <w:r>
+        <w:rPr>
+          <w:rFonts w:hint="eastAsia"/>
+        </w:rPr>
+        <w:t>Ribbon</w:t>
+      </w:r>
+      <w:r>
+        <w:rPr>
+          <w:rFonts w:hint="eastAsia"/>
+        </w:rPr>
+        <w:t>面板上的</w:t>
+      </w:r>
+      <w:r>
+        <w:rPr>
+          <w:rFonts w:hint="eastAsia"/>
+        </w:rPr>
+        <w:t xml:space="preserve"> </w:t>
+      </w:r>
+      <w:r>
+        <w:rPr>
+          <w:rFonts w:hint="eastAsia"/>
+        </w:rPr>
+        <w:t>“</w:t>
+      </w:r>
+      <w:r>
+        <w:rPr>
+          <w:rFonts w:hint="eastAsia"/>
+        </w:rPr>
+        <w:t>檔案</w:t>
+      </w:r>
+      <w:r>
+        <w:rPr>
+          <w:rFonts w:hint="eastAsia"/>
+        </w:rPr>
+        <w:t>”</w:t>
+      </w:r>
+      <w:r>
+        <w:rPr>
+          <w:rFonts w:hint="eastAsia"/>
+        </w:rPr>
+        <w:t xml:space="preserve"> </w:t>
+      </w:r>
+      <w:r>
+        <w:rPr>
+          <w:rFonts w:hint="eastAsia"/>
+        </w:rPr>
+        <w:t>分頁</w:t>
+      </w:r>
+      <w:r>
+        <w:br/>
+      </w:r>
+      <w:r>
+        <w:rPr>
+          <w:noProof/>
+        </w:rPr>
+        <w:drawing>
+          <wp:inline distT="0" distB="0" distL="0" distR="0" wp14:anchorId="742EA203" wp14:editId="3C0A3085">
+            <wp:extent cx="6019200" cy="1666800"/>
+            <wp:effectExtent l="0" t="0" r="635" b="0"/>
+            <wp:docPr id="45" name="圖片 45"/>
+            <wp:cNvGraphicFramePr>
+              <a:graphicFrameLocks xmlns:a="http://schemas.openxmlformats.org/drawingml/2006/main" noChangeAspect="1"/>
+            </wp:cNvGraphicFramePr>
+            <a:graphic xmlns:a="http://schemas.openxmlformats.org/drawingml/2006/main">
+              <a:graphicData uri="http://schemas.openxmlformats.org/drawingml/2006/picture">
+                <pic:pic xmlns:pic="http://schemas.openxmlformats.org/drawingml/2006/picture">
+                  <pic:nvPicPr>
+                    <pic:cNvPr id="1" name=""/>
+                    <pic:cNvPicPr/>
+                  </pic:nvPicPr>
+                  <pic:blipFill rotWithShape="1">
+                    <a:blip r:embed="rId12"/>
+                    <a:srcRect r="27946" b="63365"/>
+                    <a:stretch/>
+                  </pic:blipFill>
+                  <pic:spPr bwMode="auto">
+                    <a:xfrm>
+                      <a:off x="0" y="0"/>
+                      <a:ext cx="6019200" cy="1666800"/>
+                    </a:xfrm>
+                    <a:prstGeom prst="rect">
+                      <a:avLst/>
+                    </a:prstGeom>
+                    <a:ln>
+                      <a:noFill/>
+                    </a:ln>
+                    <a:extLst>
+                      <a:ext uri="{53640926-AAD7-44D8-BBD7-CCE9431645EC}">
+                        <a14:shadowObscured xmlns:a14="http://schemas.microsoft.com/office/drawing/2010/main"/>
+                      </a:ext>
+                    </a:extLst>
+                  </pic:spPr>
+                </pic:pic>
+              </a:graphicData>
+            </a:graphic>
+          </wp:inline>
+        </w:drawing>
+      </w:r>
+      <w:r>
+        <w:rPr>
+          <w:noProof/>
+        </w:rPr>
+        <w:drawing>
+          <wp:inline distT="0" distB="0" distL="0" distR="0" wp14:anchorId="6DF439A7" wp14:editId="4D54A59E">
+            <wp:extent cx="5668535" cy="1270000"/>
+            <wp:effectExtent l="0" t="0" r="8890" b="6350"/>
+            <wp:docPr id="46" name="圖片 46"/>
+            <wp:cNvGraphicFramePr>
+              <a:graphicFrameLocks xmlns:a="http://schemas.openxmlformats.org/drawingml/2006/main" noChangeAspect="1"/>
+            </wp:cNvGraphicFramePr>
+            <a:graphic xmlns:a="http://schemas.openxmlformats.org/drawingml/2006/main">
+              <a:graphicData uri="http://schemas.openxmlformats.org/drawingml/2006/picture">
+                <pic:pic xmlns:pic="http://schemas.openxmlformats.org/drawingml/2006/picture">
+                  <pic:nvPicPr>
+                    <pic:cNvPr id="1" name=""/>
+                    <pic:cNvPicPr/>
+                  </pic:nvPicPr>
+                  <pic:blipFill rotWithShape="1">
+                    <a:blip r:embed="rId13"/>
+                    <a:srcRect r="32377" b="72165"/>
+                    <a:stretch/>
+                  </pic:blipFill>
+                  <pic:spPr bwMode="auto">
+                    <a:xfrm>
+                      <a:off x="0" y="0"/>
+                      <a:ext cx="5670000" cy="1270328"/>
+                    </a:xfrm>
+                    <a:prstGeom prst="rect">
+                      <a:avLst/>
+                    </a:prstGeom>
+                    <a:ln>
+                      <a:noFill/>
+                    </a:ln>
+                    <a:extLst>
+                      <a:ext uri="{53640926-AAD7-44D8-BBD7-CCE9431645EC}">
+                        <a14:shadowObscured xmlns:a14="http://schemas.microsoft.com/office/drawing/2010/main"/>
+                      </a:ext>
+                    </a:extLst>
+                  </pic:spPr>
+                </pic:pic>
+              </a:graphicData>
+            </a:graphic>
+          </wp:inline>
+        </w:drawing>
+      </w:r>
+      <w:r>
+        <w:br/>
+      </w:r>
+      <w:r>
+        <w:rPr>
+          <w:noProof/>
+        </w:rPr>
+        <w:drawing>
+          <wp:inline distT="0" distB="0" distL="0" distR="0" wp14:anchorId="4362723E" wp14:editId="32C5982E">
+            <wp:extent cx="5536800" cy="2134800"/>
+            <wp:effectExtent l="0" t="0" r="6985" b="0"/>
+            <wp:docPr id="47" name="圖片 47"/>
+            <wp:cNvGraphicFramePr>
+              <a:graphicFrameLocks xmlns:a="http://schemas.openxmlformats.org/drawingml/2006/main" noChangeAspect="1"/>
+            </wp:cNvGraphicFramePr>
+            <a:graphic xmlns:a="http://schemas.openxmlformats.org/drawingml/2006/main">
+              <a:graphicData uri="http://schemas.openxmlformats.org/drawingml/2006/picture">
+                <pic:pic xmlns:pic="http://schemas.openxmlformats.org/drawingml/2006/picture">
+                  <pic:nvPicPr>
+                    <pic:cNvPr id="1" name=""/>
+                    <pic:cNvPicPr/>
+                  </pic:nvPicPr>
+                  <pic:blipFill rotWithShape="1">
+                    <a:blip r:embed="rId14"/>
+                    <a:srcRect r="34065" b="53285"/>
+                    <a:stretch/>
+                  </pic:blipFill>
+                  <pic:spPr bwMode="auto">
+                    <a:xfrm>
+                      <a:off x="0" y="0"/>
+                      <a:ext cx="5536800" cy="2134800"/>
+                    </a:xfrm>
+                    <a:prstGeom prst="rect">
+                      <a:avLst/>
+                    </a:prstGeom>
+                    <a:ln>
+                      <a:noFill/>
+                    </a:ln>
+                    <a:extLst>
+                      <a:ext uri="{53640926-AAD7-44D8-BBD7-CCE9431645EC}">
+                        <a14:shadowObscured xmlns:a14="http://schemas.microsoft.com/office/drawing/2010/main"/>
+                      </a:ext>
+                    </a:extLst>
+                  </pic:spPr>
+                </pic:pic>
+              </a:graphicData>
+            </a:graphic>
+          </wp:inline>
+        </w:drawing>
+      </w:r>
+    </w:p>
+    <w:p>
+      <w:pPr>
+        <w:pStyle w:val="a3"/>
+        <w:numPr>
+          <w:ilvl w:val="1"/>
+          <w:numId w:val="1"/>
+        </w:numPr>
+      </w:pPr>
+      <w:r>
+        <w:rPr>
+          <w:rFonts w:hint="eastAsia"/>
+          <w:noProof/>
+          <w:color w:val="92D050"/>
+        </w:rPr>
+        <w:lastRenderedPageBreak/>
+        <mc:AlternateContent>
+          <mc:Choice Requires="wps">
+            <w:drawing>
+              <wp:anchor distT="0" distB="0" distL="114300" distR="114300" simplePos="0" relativeHeight="251692032" behindDoc="0" locked="0" layoutInCell="1" allowOverlap="1" wp14:anchorId="616BE683" wp14:editId="03772C93">
+                <wp:simplePos x="0" y="0"/>
+                <wp:positionH relativeFrom="column">
+                  <wp:posOffset>368300</wp:posOffset>
+                </wp:positionH>
+                <wp:positionV relativeFrom="paragraph">
+                  <wp:posOffset>3589020</wp:posOffset>
+                </wp:positionV>
+                <wp:extent cx="1517650" cy="333375"/>
+                <wp:effectExtent l="0" t="0" r="25400" b="28575"/>
+                <wp:wrapNone/>
+                <wp:docPr id="44" name="橢圓 44"/>
+                <wp:cNvGraphicFramePr/>
+                <a:graphic xmlns:a="http://schemas.openxmlformats.org/drawingml/2006/main">
+                  <a:graphicData uri="http://schemas.microsoft.com/office/word/2010/wordprocessingShape">
+                    <wps:wsp>
+                      <wps:cNvSpPr/>
+                      <wps:spPr>
+                        <a:xfrm>
+                          <a:off x="0" y="0"/>
+                          <a:ext cx="1517650" cy="333375"/>
+                        </a:xfrm>
+                        <a:prstGeom prst="ellipse">
+                          <a:avLst/>
+                        </a:prstGeom>
+                        <a:noFill/>
+                        <a:ln w="25400">
+                          <a:solidFill>
+                            <a:srgbClr val="FFFF00"/>
+                          </a:solidFill>
+                        </a:ln>
+                      </wps:spPr>
+                      <wps:style>
+                        <a:lnRef idx="2">
+                          <a:schemeClr val="accent1">
+                            <a:shade val="50000"/>
+                          </a:schemeClr>
+                        </a:lnRef>
+                        <a:fillRef idx="1">
+                          <a:schemeClr val="accent1"/>
+                        </a:fillRef>
+                        <a:effectRef idx="0">
+                          <a:schemeClr val="accent1"/>
+                        </a:effectRef>
+                        <a:fontRef idx="minor">
+                          <a:schemeClr val="lt1"/>
+                        </a:fontRef>
+                      </wps:style>
+                      <wps:bodyPr rot="0" spcFirstLastPara="0" vertOverflow="overflow" horzOverflow="overflow" vert="horz" wrap="square" lIns="91440" tIns="45720" rIns="91440" bIns="45720" numCol="1" spcCol="0" rtlCol="0" fromWordArt="0" anchor="ctr" anchorCtr="0" forceAA="0" compatLnSpc="1">
+                        <a:prstTxWarp prst="textNoShape">
+                          <a:avLst/>
+                        </a:prstTxWarp>
+                        <a:noAutofit/>
+                      </wps:bodyPr>
+                    </wps:wsp>
+                  </a:graphicData>
+                </a:graphic>
+                <wp14:sizeRelH relativeFrom="margin">
+                  <wp14:pctWidth>0</wp14:pctWidth>
+                </wp14:sizeRelH>
+                <wp14:sizeRelV relativeFrom="margin">
+                  <wp14:pctHeight>0</wp14:pctHeight>
+                </wp14:sizeRelV>
+              </wp:anchor>
+            </w:drawing>
+          </mc:Choice>
+          <mc:Fallback>
+            <w:pict>
+              <v:oval w14:anchorId="42B2EC3F" id="橢圓 44" o:spid="_x0000_s1026" style="position:absolute;margin-left:29pt;margin-top:282.6pt;width:119.5pt;height:26.25pt;z-index:251692032;visibility:visible;mso-wrap-style:square;mso-width-percent:0;mso-height-percent:0;mso-wrap-distance-left:9pt;mso-wrap-distance-top:0;mso-wrap-distance-right:9pt;mso-wrap-distance-bottom:0;mso-position-horizontal:absolute;mso-position-horizontal-relative:text;mso-position-vertical:absolute;mso-position-vertical-relative:text;mso-width-percent:0;mso-height-percent:0;mso-width-relative:margin;mso-height-relative:margin;v-text-anchor:middle" o:gfxdata="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" filled="f" strokecolor="yellow" strokeweight="2pt">
+                <v:stroke joinstyle="miter"/>
+              </v:oval>
+            </w:pict>
+          </mc:Fallback>
+        </mc:AlternateContent>
+      </w:r>
+      <w:r>
+        <w:rPr>
+          <w:rFonts w:hint="eastAsia"/>
+        </w:rPr>
+        <w:t>點選</w:t>
+      </w:r>
+      <w:r>
+        <w:rPr>
+          <w:rFonts w:hint="eastAsia"/>
+        </w:rPr>
+        <w:t>“</w:t>
+      </w:r>
+      <w:r>
+        <w:rPr>
+          <w:rFonts w:hint="eastAsia"/>
+        </w:rPr>
+        <w:t>選項＂</w:t>
+      </w:r>
+      <w:r>
+        <w:br/>
+      </w:r>
+      <w:r>
+        <w:rPr>
+          <w:noProof/>
+        </w:rPr>
+        <w:drawing>
+          <wp:inline distT="0" distB="0" distL="0" distR="0" wp14:anchorId="0DF5B5FB" wp14:editId="265328F7">
+            <wp:extent cx="3960000" cy="3560400"/>
+            <wp:effectExtent l="0" t="0" r="2540" b="2540"/>
+            <wp:docPr id="48" name="圖片 48"/>
+            <wp:cNvGraphicFramePr>
+              <a:graphicFrameLocks xmlns:a="http://schemas.openxmlformats.org/drawingml/2006/main" noChangeAspect="1"/>
+            </wp:cNvGraphicFramePr>
+            <a:graphic xmlns:a="http://schemas.openxmlformats.org/drawingml/2006/main">
+              <a:graphicData uri="http://schemas.openxmlformats.org/drawingml/2006/picture">
+                <pic:pic xmlns:pic="http://schemas.openxmlformats.org/drawingml/2006/picture">
+                  <pic:nvPicPr>
+                    <pic:cNvPr id="1" name=""/>
+                    <pic:cNvPicPr/>
+                  </pic:nvPicPr>
+                  <pic:blipFill>
+                    <a:blip r:embed="rId15"/>
+                    <a:stretch>
+                      <a:fillRect/>
+                    </a:stretch>
+                  </pic:blipFill>
+                  <pic:spPr>
+                    <a:xfrm>
+                      <a:off x="0" y="0"/>
+                      <a:ext cx="3960000" cy="3560400"/>
+                    </a:xfrm>
+                    <a:prstGeom prst="rect">
+                      <a:avLst/>
+                    </a:prstGeom>
+                  </pic:spPr>
+                </pic:pic>
+              </a:graphicData>
+            </a:graphic>
+          </wp:inline>
+        </w:drawing>
+      </w:r>
+    </w:p>
+    <w:p>
+      <w:pPr>
+        <w:pStyle w:val="a3"/>
+        <w:numPr>
+          <w:ilvl w:val="1"/>
+          <w:numId w:val="1"/>
+        </w:numPr>
+      </w:pPr>
+      <w:r>
+        <w:rPr>
+          <w:rFonts w:hint="eastAsia"/>
+          <w:noProof/>
+        </w:rPr>
+        <mc:AlternateContent>
+          <mc:Choice Requires="wpg">
+            <w:drawing>
+              <wp:anchor distT="0" distB="0" distL="114300" distR="114300" simplePos="0" relativeHeight="251700224" behindDoc="0" locked="0" layoutInCell="1" allowOverlap="1">
+                <wp:simplePos x="0" y="0"/>
+                <wp:positionH relativeFrom="column">
+                  <wp:posOffset>508000</wp:posOffset>
+                </wp:positionH>
+                <wp:positionV relativeFrom="paragraph">
+                  <wp:posOffset>1052830</wp:posOffset>
+                </wp:positionV>
+                <wp:extent cx="5734050" cy="4302125"/>
+                <wp:effectExtent l="0" t="0" r="19050" b="22225"/>
+                <wp:wrapNone/>
+                <wp:docPr id="57" name="群組 57"/>
+                <wp:cNvGraphicFramePr/>
+                <a:graphic xmlns:a="http://schemas.openxmlformats.org/drawingml/2006/main">
+                  <a:graphicData uri="http://schemas.microsoft.com/office/word/2010/wordprocessingGroup">
+                    <wpg:wgp>
+                      <wpg:cNvGrpSpPr/>
+                      <wpg:grpSpPr>
+                        <a:xfrm>
+                          <a:off x="0" y="0"/>
+                          <a:ext cx="5734050" cy="4302125"/>
+                          <a:chOff x="0" y="0"/>
+                          <a:chExt cx="5734050" cy="4302125"/>
+                        </a:xfrm>
+                      </wpg:grpSpPr>
+                      <wps:wsp>
+                        <wps:cNvPr id="52" name="橢圓 52"/>
+                        <wps:cNvSpPr/>
+                        <wps:spPr>
+                          <a:xfrm>
+                            <a:off x="0" y="863600"/>
+                            <a:ext cx="1085850" cy="333375"/>
+                          </a:xfrm>
+                          <a:prstGeom prst="ellipse">
+                            <a:avLst/>
+                          </a:prstGeom>
+                          <a:noFill/>
+                          <a:ln w="25400">
+                            <a:solidFill>
+                              <a:srgbClr val="FF0000"/>
+                            </a:solidFill>
+                          </a:ln>
+                        </wps:spPr>
+                        <wps:style>
+                          <a:lnRef idx="2">
+                            <a:schemeClr val="accent1">
+                              <a:shade val="50000"/>
+                            </a:schemeClr>
+                          </a:lnRef>
+                          <a:fillRef idx="1">
+                            <a:schemeClr val="accent1"/>
+                          </a:fillRef>
+                          <a:effectRef idx="0">
+                            <a:schemeClr val="accent1"/>
+                          </a:effectRef>
+                          <a:fontRef idx="minor">
+                            <a:schemeClr val="lt1"/>
+                          </a:fontRef>
+                        </wps:style>
+                        <wps:bodyPr rot="0" spcFirstLastPara="0" vertOverflow="overflow" horzOverflow="overflow" vert="horz" wrap="square" lIns="91440" tIns="45720" rIns="91440" bIns="45720" numCol="1" spcCol="0" rtlCol="0" fromWordArt="0" anchor="ctr" anchorCtr="0" forceAA="0" compatLnSpc="1">
+                          <a:prstTxWarp prst="textNoShape">
+                            <a:avLst/>
+                          </a:prstTxWarp>
+                          <a:noAutofit/>
+                        </wps:bodyPr>
+                      </wps:wsp>
+                      <wps:wsp>
+                        <wps:cNvPr id="53" name="橢圓 53"/>
+                        <wps:cNvSpPr/>
+                        <wps:spPr>
+                          <a:xfrm>
+                            <a:off x="4514850" y="3968750"/>
+                            <a:ext cx="1219200" cy="333375"/>
+                          </a:xfrm>
+                          <a:prstGeom prst="ellipse">
+                            <a:avLst/>
+                          </a:prstGeom>
+                          <a:noFill/>
+                          <a:ln w="25400">
+                            <a:solidFill>
+                              <a:srgbClr val="FF0000"/>
+                            </a:solidFill>
+                          </a:ln>
+                        </wps:spPr>
+                        <wps:style>
+                          <a:lnRef idx="2">
+                            <a:schemeClr val="accent1">
+                              <a:shade val="50000"/>
+                            </a:schemeClr>
+                          </a:lnRef>
+                          <a:fillRef idx="1">
+                            <a:schemeClr val="accent1"/>
+                          </a:fillRef>
+                          <a:effectRef idx="0">
+                            <a:schemeClr val="accent1"/>
+                          </a:effectRef>
+                          <a:fontRef idx="minor">
+                            <a:schemeClr val="lt1"/>
+                          </a:fontRef>
+                        </wps:style>
+                        <wps:bodyPr rot="0" spcFirstLastPara="0" vertOverflow="overflow" horzOverflow="overflow" vert="horz" wrap="square" lIns="91440" tIns="45720" rIns="91440" bIns="45720" numCol="1" spcCol="0" rtlCol="0" fromWordArt="0" anchor="ctr" anchorCtr="0" forceAA="0" compatLnSpc="1">
+                          <a:prstTxWarp prst="textNoShape">
+                            <a:avLst/>
+                          </a:prstTxWarp>
+                          <a:noAutofit/>
+                        </wps:bodyPr>
+                      </wps:wsp>
+                      <wps:wsp>
+                        <wps:cNvPr id="54" name="橢圓 54"/>
+                        <wps:cNvSpPr/>
+                        <wps:spPr>
+                          <a:xfrm>
+                            <a:off x="863600" y="336550"/>
+                            <a:ext cx="2432050" cy="463550"/>
+                          </a:xfrm>
+                          <a:prstGeom prst="ellipse">
+                            <a:avLst/>
+                          </a:prstGeom>
+                          <a:noFill/>
+                          <a:ln w="25400">
+                            <a:solidFill>
+                              <a:srgbClr val="FF0000"/>
+                            </a:solidFill>
+                          </a:ln>
+                        </wps:spPr>
+                        <wps:style>
+                          <a:lnRef idx="2">
+                            <a:schemeClr val="accent1">
+                              <a:shade val="50000"/>
+                            </a:schemeClr>
+                          </a:lnRef>
+                          <a:fillRef idx="1">
+                            <a:schemeClr val="accent1"/>
+                          </a:fillRef>
+                          <a:effectRef idx="0">
+                            <a:schemeClr val="accent1"/>
+                          </a:effectRef>
+                          <a:fontRef idx="minor">
+                            <a:schemeClr val="lt1"/>
+                          </a:fontRef>
+                        </wps:style>
+                        <wps:bodyPr rot="0" spcFirstLastPara="0" vertOverflow="overflow" horzOverflow="overflow" vert="horz" wrap="square" lIns="91440" tIns="45720" rIns="91440" bIns="45720" numCol="1" spcCol="0" rtlCol="0" fromWordArt="0" anchor="ctr" anchorCtr="0" forceAA="0" compatLnSpc="1">
+                          <a:prstTxWarp prst="textNoShape">
+                            <a:avLst/>
+                          </a:prstTxWarp>
+                          <a:noAutofit/>
+                        </wps:bodyPr>
+                      </wps:wsp>
+                      <wps:wsp>
+                        <wps:cNvPr id="55" name="橢圓 55"/>
+                        <wps:cNvSpPr/>
+                        <wps:spPr>
+                          <a:xfrm>
+                            <a:off x="863600" y="0"/>
+                            <a:ext cx="2432050" cy="333375"/>
+                          </a:xfrm>
+                          <a:prstGeom prst="ellipse">
+                            <a:avLst/>
+                          </a:prstGeom>
+                          <a:noFill/>
+                          <a:ln w="25400">
+                            <a:solidFill>
+                              <a:srgbClr val="FF0000"/>
+                            </a:solidFill>
+                          </a:ln>
+                        </wps:spPr>
+                        <wps:style>
+                          <a:lnRef idx="2">
+                            <a:schemeClr val="accent1">
+                              <a:shade val="50000"/>
+                            </a:schemeClr>
+                          </a:lnRef>
+                          <a:fillRef idx="1">
+                            <a:schemeClr val="accent1"/>
+                          </a:fillRef>
+                          <a:effectRef idx="0">
+                            <a:schemeClr val="accent1"/>
+                          </a:effectRef>
+                          <a:fontRef idx="minor">
+                            <a:schemeClr val="lt1"/>
+                          </a:fontRef>
+                        </wps:style>
+                        <wps:bodyPr rot="0" spcFirstLastPara="0" vertOverflow="overflow" horzOverflow="overflow" vert="horz" wrap="square" lIns="91440" tIns="45720" rIns="91440" bIns="45720" numCol="1" spcCol="0" rtlCol="0" fromWordArt="0" anchor="ctr" anchorCtr="0" forceAA="0" compatLnSpc="1">
+                          <a:prstTxWarp prst="textNoShape">
+                            <a:avLst/>
+                          </a:prstTxWarp>
+                          <a:noAutofit/>
+                        </wps:bodyPr>
+                      </wps:wsp>
+                    </wpg:wgp>
+                  </a:graphicData>
+                </a:graphic>
+              </wp:anchor>
+            </w:drawing>
+          </mc:Choice>
+          <mc:Fallback>
+            <w:pict>
+              <v:group w14:anchorId="150B6BB8" id="群組 57" o:spid="_x0000_s1026" style="position:absolute;margin-left:40pt;margin-top:82.9pt;width:451.5pt;height:338.75pt;z-index:251700224" coordsize="57340,43021" o:gfxdata="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">
+                <v:oval id="橢圓 52" o:spid="_x0000_s1027" style="position:absolute;top:8636;width:10858;height:3333;visibility:visible;mso-wrap-style:square;v-text-anchor:middle" o:gfxdata="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" filled="f" strokecolor="red" strokeweight="2pt">
+                  <v:stroke joinstyle="miter"/>
+                </v:oval>
+                <v:oval id="橢圓 53" o:spid="_x0000_s1028" style="position:absolute;left:45148;top:39687;width:12192;height:3334;visibility:visible;mso-wrap-style:square;v-text-anchor:middle" o:gfxdata="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" filled="f" strokecolor="red" strokeweight="2pt">
+                  <v:stroke joinstyle="miter"/>
+                </v:oval>
+                <v:oval id="橢圓 54" o:spid="_x0000_s1029" style="position:absolute;left:8636;top:3365;width:24320;height:4636;visibility:visible;mso-wrap-style:square;v-text-anchor:middle" o:gfxdata="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" filled="f" strokecolor="red" strokeweight="2pt">
+                  <v:stroke joinstyle="miter"/>
+                </v:oval>
+                <v:oval id="橢圓 55" o:spid="_x0000_s1030" style="position:absolute;left:8636;width:24320;height:3333;visibility:visible;mso-wrap-style:square;v-text-anchor:middle" o:gfxdata="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" filled="f" strokecolor="red" strokeweight="2pt">
+                  <v:stroke joinstyle="miter"/>
+                </v:oval>
+              </v:group>
+            </w:pict>
+          </mc:Fallback>
+        </mc:AlternateContent>
+      </w:r>
+      <w:r>
+        <w:rPr>
+          <w:rFonts w:hint="eastAsia"/>
+        </w:rPr>
+        <w:t>先點選左邊欄的</w:t>
+      </w:r>
+      <w:r>
+        <w:rPr>
+          <w:rFonts w:hint="eastAsia"/>
+        </w:rPr>
+        <w:t>“</w:t>
+      </w:r>
+      <w:r>
+        <w:rPr>
+          <w:rFonts w:hint="eastAsia"/>
+        </w:rPr>
+        <w:t>進階</w:t>
+      </w:r>
+      <w:r>
+        <w:rPr>
+          <w:rFonts w:hint="eastAsia"/>
+        </w:rPr>
+        <w:t>＂，</w:t>
+      </w:r>
+      <w:r>
+        <w:rPr>
+          <w:rFonts w:hint="eastAsia"/>
+        </w:rPr>
+        <w:t>右邊</w:t>
+      </w:r>
+      <w:r>
+        <w:rPr>
+          <w:rFonts w:hint="eastAsia"/>
+        </w:rPr>
+        <w:t>欄</w:t>
+      </w:r>
+      <w:r>
+        <w:rPr>
+          <w:rFonts w:hint="eastAsia"/>
+        </w:rPr>
+        <w:t>找到</w:t>
+      </w:r>
+      <w:r>
+        <w:rPr>
+          <w:rFonts w:hint="eastAsia"/>
+        </w:rPr>
+        <w:t>“</w:t>
+      </w:r>
+      <w:r>
+        <w:rPr>
+          <w:rFonts w:hint="eastAsia"/>
+        </w:rPr>
+        <w:t>圖像大小與品質</w:t>
+      </w:r>
+      <w:r>
+        <w:rPr>
+          <w:rFonts w:hint="eastAsia"/>
+        </w:rPr>
+        <w:t>＂</w:t>
+      </w:r>
+      <w:r>
+        <w:rPr>
+          <w:rFonts w:hint="eastAsia"/>
+        </w:rPr>
+        <w:t>，下拉選單選擇目前文件或</w:t>
+      </w:r>
+      <w:r>
+        <w:rPr>
+          <w:rFonts w:hint="eastAsia"/>
+        </w:rPr>
+        <w:t>“</w:t>
+      </w:r>
+      <w:r>
+        <w:rPr>
+          <w:rFonts w:hint="eastAsia"/>
+        </w:rPr>
+        <w:t>所有新文件</w:t>
+      </w:r>
+      <w:r>
+        <w:rPr>
+          <w:rFonts w:hint="eastAsia"/>
+        </w:rPr>
+        <w:t>＂</w:t>
+      </w:r>
+      <w:r>
+        <w:rPr>
+          <w:rFonts w:hint="eastAsia"/>
+        </w:rPr>
+        <w:t>，</w:t>
+      </w:r>
+      <w:r>
+        <w:rPr>
+          <w:rFonts w:hint="eastAsia"/>
+        </w:rPr>
+        <w:t>再勾選</w:t>
+      </w:r>
+      <w:r>
+        <w:rPr>
+          <w:rFonts w:hint="eastAsia"/>
+        </w:rPr>
+        <w:t>“</w:t>
+      </w:r>
+      <w:r>
+        <w:rPr>
+          <w:rFonts w:hint="eastAsia"/>
+        </w:rPr>
+        <w:t>不要壓縮檔案中的影像</w:t>
+      </w:r>
+      <w:r>
+        <w:rPr>
+          <w:rFonts w:hint="eastAsia"/>
+        </w:rPr>
+        <w:t>＂及</w:t>
+      </w:r>
+      <w:r>
+        <w:rPr>
+          <w:rFonts w:hint="eastAsia"/>
+        </w:rPr>
+        <w:t>“</w:t>
+      </w:r>
+      <w:r>
+        <w:rPr>
+          <w:rFonts w:hint="eastAsia"/>
+        </w:rPr>
+        <w:t>將預設目標輸出設為</w:t>
+      </w:r>
+      <w:r>
+        <w:rPr>
+          <w:rFonts w:hint="eastAsia"/>
+        </w:rPr>
+        <w:t>＂</w:t>
+      </w:r>
+      <w:r>
+        <w:rPr>
+          <w:rFonts w:hint="eastAsia"/>
+        </w:rPr>
+        <w:t>下拉選單選擇</w:t>
+      </w:r>
+      <w:r>
+        <w:rPr>
+          <w:rFonts w:hint="eastAsia"/>
+        </w:rPr>
+        <w:t>“</w:t>
+      </w:r>
+      <w:r>
+        <w:rPr>
+          <w:rFonts w:hint="eastAsia"/>
+        </w:rPr>
+        <w:t>3</w:t>
+      </w:r>
+      <w:r>
+        <w:t>30 ppi</w:t>
+      </w:r>
+      <w:r>
+        <w:rPr>
+          <w:rFonts w:hint="eastAsia"/>
+        </w:rPr>
+        <w:t>＂，之後按下</w:t>
+      </w:r>
+      <w:r>
+        <w:rPr>
+          <w:rFonts w:hint="eastAsia"/>
+        </w:rPr>
+        <w:t>“</w:t>
+      </w:r>
+      <w:r>
+        <w:rPr>
+          <w:rFonts w:hint="eastAsia"/>
+        </w:rPr>
+        <w:t>確定＂完成操作。</w:t>
+      </w:r>
+      <w:r>
+        <w:br/>
+      </w:r>
+      <w:r>
+        <w:rPr>
+          <w:noProof/>
+        </w:rPr>
+        <w:drawing>
+          <wp:inline distT="0" distB="0" distL="0" distR="0" wp14:anchorId="77990AF5" wp14:editId="134BAE23">
+            <wp:extent cx="5760000" cy="4492800"/>
+            <wp:effectExtent l="0" t="0" r="0" b="3175"/>
+            <wp:docPr id="49" name="圖片 49"/>
+            <wp:cNvGraphicFramePr>
+              <a:graphicFrameLocks xmlns:a="http://schemas.openxmlformats.org/drawingml/2006/main" noChangeAspect="1"/>
+            </wp:cNvGraphicFramePr>
+            <a:graphic xmlns:a="http://schemas.openxmlformats.org/drawingml/2006/main">
+              <a:graphicData uri="http://schemas.openxmlformats.org/drawingml/2006/picture">
+                <pic:pic xmlns:pic="http://schemas.openxmlformats.org/drawingml/2006/picture">
+                  <pic:nvPicPr>
+                    <pic:cNvPr id="1" name=""/>
+                    <pic:cNvPicPr/>
+                  </pic:nvPicPr>
+                  <pic:blipFill>
+                    <a:blip r:embed="rId19"/>
+                    <a:stretch>
+                      <a:fillRect/>
+                    </a:stretch>
+                  </pic:blipFill>
+                  <pic:spPr>
+                    <a:xfrm>
+                      <a:off x="0" y="0"/>
+                      <a:ext cx="5760000" cy="4492800"/>
+                    </a:xfrm>
+                    <a:prstGeom prst="rect">
+                      <a:avLst/>
+                    </a:prstGeom>
+                  </pic:spPr>
+                </pic:pic>
+              </a:graphicData>
+            </a:graphic>
+          </wp:inline>
+        </w:drawing>
+      </w:r>
+    </w:p>
+    <w:p>
+      <w:pPr>
+        <w:spacing w:after="0" w:line="240" w:lineRule="auto"/>
         <w:rPr>
           <w:b/>
         </w:rPr>
       </w:pPr>
       <w:r>
         <w:rPr>
-          <w:rFonts w:hint="eastAsia"/>
           <w:b/>
         </w:rPr>
+        <w:br w:type="page"/>
+      </w:r>
+    </w:p>
+    <w:p>
+      <w:pPr>
+        <w:rPr>
+          <w:b/>
+        </w:rPr>
+      </w:pPr>
+      <w:r>
+        <w:rPr>
+          <w:rFonts w:hint="eastAsia"/>
+          <w:b/>
+        </w:rPr>
+        <w:lastRenderedPageBreak/>
         <w:t>常見問題：</w:t>
       </w:r>
     </w:p>
@@ -1691,20 +4206,24 @@
   <w:abstractNum w:abstractNumId="1" w15:restartNumberingAfterBreak="0">
     <w:nsid w:val="56250209"/>
     <w:multiLevelType w:val="hybridMultilevel"/>
-    <w:tmpl w:val="DEEED06C"/>
-    <w:lvl w:ilvl="0" w:tplc="0409000F">
+    <w:tmpl w:val="BEC06474"/>
+    <w:lvl w:ilvl="0" w:tplc="D7FA106E">
+      <w:start w:val="1"/>
+      <w:numFmt w:val="taiwaneseCountingThousand"/>
+      <w:suff w:val="nothing"/>
+      <w:lvlText w:val="步驟%1："/>
+      <w:lvlJc w:val="left"/>
+      <w:pPr>
+        <w:ind w:left="284" w:hanging="284"/>
+      </w:pPr>
+      <w:rPr>
+        <w:rFonts w:hint="eastAsia"/>
+      </w:rPr>
+    </w:lvl>
+    <w:lvl w:ilvl="1" w:tplc="0409000F">
       <w:start w:val="1"/>
       <w:numFmt w:val="decimal"/>
-      <w:lvlText w:val="%1."/>
-      <w:lvlJc w:val="left"/>
-      <w:pPr>
-        <w:ind w:left="480" w:hanging="480"/>
-      </w:pPr>
-    </w:lvl>
-    <w:lvl w:ilvl="1" w:tplc="04090019">
-      <w:start w:val="1"/>
-      <w:numFmt w:val="ideographTraditional"/>
-      <w:lvlText w:val="%2、"/>
+      <w:lvlText w:val="%2."/>
       <w:lvlJc w:val="left"/>
       <w:pPr>
         <w:ind w:left="960" w:hanging="480"/>
@@ -2487,7 +5006,7 @@
 </file>
 
 <file path=customXml/itemProps1.xml><?xml version="1.0" encoding="utf-8"?>
-<ds:datastoreItem xmlns:ds="http://schemas.openxmlformats.org/officeDocument/2006/customXml" ds:itemID="{0FA36D33-C717-46BD-A15E-8D801DA2059B}">
+<ds:datastoreItem xmlns:ds="http://schemas.openxmlformats.org/officeDocument/2006/customXml" ds:itemID="{3FD10EF6-7212-49F4-8DEA-491B2915D48D}">
   <ds:schemaRefs>
     <ds:schemaRef ds:uri="http://schemas.openxmlformats.org/officeDocument/2006/bibliography"/>
   </ds:schemaRefs>

</xml_diff>